<commit_message>
Relatório final, docx e pdf
</commit_message>
<xml_diff>
--- a/relatório.docx
+++ b/relatório.docx
@@ -613,25 +613,7 @@
                                 <w:sz w:val="20"/>
                                 <w:szCs w:val="20"/>
                               </w:rPr>
-                              <w:t xml:space="preserve">Alexander Fernandes, </w:t>
-                            </w:r>
-                            <w:r>
-                              <w:rPr>
-                                <w:rFonts w:cs="Arial"/>
-                                <w:bCs/>
-                                <w:sz w:val="20"/>
-                                <w:szCs w:val="20"/>
-                              </w:rPr>
-                              <w:t>nº2</w:t>
-                            </w:r>
-                            <w:r>
-                              <w:rPr>
-                                <w:rFonts w:cs="Arial"/>
-                                <w:bCs/>
-                                <w:sz w:val="20"/>
-                                <w:szCs w:val="20"/>
-                              </w:rPr>
-                              <w:t>6678</w:t>
+                              <w:t>Alexander Fernandes, nº26678</w:t>
                             </w:r>
                           </w:p>
                           <w:p>
@@ -669,16 +651,7 @@
                                 <w:sz w:val="20"/>
                                 <w:szCs w:val="20"/>
                               </w:rPr>
-                              <w:t xml:space="preserve"> </w:t>
-                            </w:r>
-                            <w:r>
-                              <w:rPr>
-                                <w:rFonts w:cs="Arial"/>
-                                <w:bCs/>
-                                <w:sz w:val="20"/>
-                                <w:szCs w:val="20"/>
-                              </w:rPr>
-                              <w:t>23323</w:t>
+                              <w:t xml:space="preserve"> 23323</w:t>
                             </w:r>
                           </w:p>
                         </w:txbxContent>
@@ -744,25 +717,7 @@
                           <w:sz w:val="20"/>
                           <w:szCs w:val="20"/>
                         </w:rPr>
-                        <w:t xml:space="preserve">Alexander Fernandes, </w:t>
-                      </w:r>
-                      <w:r>
-                        <w:rPr>
-                          <w:rFonts w:cs="Arial"/>
-                          <w:bCs/>
-                          <w:sz w:val="20"/>
-                          <w:szCs w:val="20"/>
-                        </w:rPr>
-                        <w:t>nº2</w:t>
-                      </w:r>
-                      <w:r>
-                        <w:rPr>
-                          <w:rFonts w:cs="Arial"/>
-                          <w:bCs/>
-                          <w:sz w:val="20"/>
-                          <w:szCs w:val="20"/>
-                        </w:rPr>
-                        <w:t>6678</w:t>
+                        <w:t>Alexander Fernandes, nº26678</w:t>
                       </w:r>
                     </w:p>
                     <w:p>
@@ -800,16 +755,7 @@
                           <w:sz w:val="20"/>
                           <w:szCs w:val="20"/>
                         </w:rPr>
-                        <w:t xml:space="preserve"> </w:t>
-                      </w:r>
-                      <w:r>
-                        <w:rPr>
-                          <w:rFonts w:cs="Arial"/>
-                          <w:bCs/>
-                          <w:sz w:val="20"/>
-                          <w:szCs w:val="20"/>
-                        </w:rPr>
-                        <w:t>23323</w:t>
+                        <w:t xml:space="preserve"> 23323</w:t>
                       </w:r>
                     </w:p>
                   </w:txbxContent>
@@ -1103,7 +1049,7 @@
             </w:rPr>
             <w:fldChar w:fldCharType="separate"/>
           </w:r>
-          <w:hyperlink w:anchor="_Toc469258615" w:history="1">
+          <w:hyperlink w:anchor="_Toc469508617" w:history="1">
             <w:r>
               <w:rPr>
                 <w:rStyle w:val="Hiperligao"/>
@@ -1146,7 +1092,7 @@
                 <w:noProof/>
                 <w:webHidden/>
               </w:rPr>
-              <w:instrText xml:space="preserve"> PAGEREF _Toc469258615 \h </w:instrText>
+              <w:instrText xml:space="preserve"> PAGEREF _Toc469508617 \h </w:instrText>
             </w:r>
             <w:r>
               <w:rPr>
@@ -1191,7 +1137,7 @@
               <w:lang w:eastAsia="pt-PT"/>
             </w:rPr>
           </w:pPr>
-          <w:hyperlink w:anchor="_Toc469258616" w:history="1">
+          <w:hyperlink w:anchor="_Toc469508618" w:history="1">
             <w:r>
               <w:rPr>
                 <w:rStyle w:val="Hiperligao"/>
@@ -1234,7 +1180,7 @@
                 <w:noProof/>
                 <w:webHidden/>
               </w:rPr>
-              <w:instrText xml:space="preserve"> PAGEREF _Toc469258616 \h </w:instrText>
+              <w:instrText xml:space="preserve"> PAGEREF _Toc469508618 \h </w:instrText>
             </w:r>
             <w:r>
               <w:rPr>
@@ -1281,7 +1227,7 @@
               <w:lang w:eastAsia="pt-PT"/>
             </w:rPr>
           </w:pPr>
-          <w:hyperlink w:anchor="_Toc469258617" w:history="1">
+          <w:hyperlink w:anchor="_Toc469508619" w:history="1">
             <w:r>
               <w:rPr>
                 <w:rStyle w:val="Hiperligao"/>
@@ -1326,7 +1272,7 @@
                 <w:noProof/>
                 <w:webHidden/>
               </w:rPr>
-              <w:instrText xml:space="preserve"> PAGEREF _Toc469258617 \h </w:instrText>
+              <w:instrText xml:space="preserve"> PAGEREF _Toc469508619 \h </w:instrText>
             </w:r>
             <w:r>
               <w:rPr>
@@ -1373,7 +1319,7 @@
               <w:lang w:eastAsia="pt-PT"/>
             </w:rPr>
           </w:pPr>
-          <w:hyperlink w:anchor="_Toc469258618" w:history="1">
+          <w:hyperlink w:anchor="_Toc469508620" w:history="1">
             <w:r>
               <w:rPr>
                 <w:rStyle w:val="Hiperligao"/>
@@ -1418,7 +1364,7 @@
                 <w:noProof/>
                 <w:webHidden/>
               </w:rPr>
-              <w:instrText xml:space="preserve"> PAGEREF _Toc469258618 \h </w:instrText>
+              <w:instrText xml:space="preserve"> PAGEREF _Toc469508620 \h </w:instrText>
             </w:r>
             <w:r>
               <w:rPr>
@@ -1463,7 +1409,7 @@
               <w:lang w:eastAsia="pt-PT"/>
             </w:rPr>
           </w:pPr>
-          <w:hyperlink w:anchor="_Toc469258619" w:history="1">
+          <w:hyperlink w:anchor="_Toc469508621" w:history="1">
             <w:r>
               <w:rPr>
                 <w:rStyle w:val="Hiperligao"/>
@@ -1508,7 +1454,7 @@
                 <w:noProof/>
                 <w:webHidden/>
               </w:rPr>
-              <w:instrText xml:space="preserve"> PAGEREF _Toc469258619 \h </w:instrText>
+              <w:instrText xml:space="preserve"> PAGEREF _Toc469508621 \h </w:instrText>
             </w:r>
             <w:r>
               <w:rPr>
@@ -1555,7 +1501,7 @@
               <w:lang w:eastAsia="pt-PT"/>
             </w:rPr>
           </w:pPr>
-          <w:hyperlink w:anchor="_Toc469258620" w:history="1">
+          <w:hyperlink w:anchor="_Toc469508622" w:history="1">
             <w:r>
               <w:rPr>
                 <w:rStyle w:val="Hiperligao"/>
@@ -1602,7 +1548,7 @@
                 <w:noProof/>
                 <w:webHidden/>
               </w:rPr>
-              <w:instrText xml:space="preserve"> PAGEREF _Toc469258620 \h </w:instrText>
+              <w:instrText xml:space="preserve"> PAGEREF _Toc469508622 \h </w:instrText>
             </w:r>
             <w:r>
               <w:rPr>
@@ -1649,7 +1595,7 @@
               <w:lang w:eastAsia="pt-PT"/>
             </w:rPr>
           </w:pPr>
-          <w:hyperlink w:anchor="_Toc469258621" w:history="1">
+          <w:hyperlink w:anchor="_Toc469508623" w:history="1">
             <w:r>
               <w:rPr>
                 <w:rStyle w:val="Hiperligao"/>
@@ -1694,7 +1640,7 @@
                 <w:noProof/>
                 <w:webHidden/>
               </w:rPr>
-              <w:instrText xml:space="preserve"> PAGEREF _Toc469258621 \h </w:instrText>
+              <w:instrText xml:space="preserve"> PAGEREF _Toc469508623 \h </w:instrText>
             </w:r>
             <w:r>
               <w:rPr>
@@ -1741,7 +1687,7 @@
               <w:lang w:eastAsia="pt-PT"/>
             </w:rPr>
           </w:pPr>
-          <w:hyperlink w:anchor="_Toc469258622" w:history="1">
+          <w:hyperlink w:anchor="_Toc469508624" w:history="1">
             <w:r>
               <w:rPr>
                 <w:rStyle w:val="Hiperligao"/>
@@ -1786,7 +1732,7 @@
                 <w:noProof/>
                 <w:webHidden/>
               </w:rPr>
-              <w:instrText xml:space="preserve"> PAGEREF _Toc469258622 \h </w:instrText>
+              <w:instrText xml:space="preserve"> PAGEREF _Toc469508624 \h </w:instrText>
             </w:r>
             <w:r>
               <w:rPr>
@@ -1806,7 +1752,7 @@
                 <w:noProof/>
                 <w:webHidden/>
               </w:rPr>
-              <w:t>5</w:t>
+              <w:t>7</w:t>
             </w:r>
             <w:r>
               <w:rPr>
@@ -1833,7 +1779,7 @@
               <w:lang w:eastAsia="pt-PT"/>
             </w:rPr>
           </w:pPr>
-          <w:hyperlink w:anchor="_Toc469258623" w:history="1">
+          <w:hyperlink w:anchor="_Toc469508625" w:history="1">
             <w:r>
               <w:rPr>
                 <w:rStyle w:val="Hiperligao"/>
@@ -1878,7 +1824,7 @@
                 <w:noProof/>
                 <w:webHidden/>
               </w:rPr>
-              <w:instrText xml:space="preserve"> PAGEREF _Toc469258623 \h </w:instrText>
+              <w:instrText xml:space="preserve"> PAGEREF _Toc469508625 \h </w:instrText>
             </w:r>
             <w:r>
               <w:rPr>
@@ -1898,7 +1844,7 @@
                 <w:noProof/>
                 <w:webHidden/>
               </w:rPr>
-              <w:t>5</w:t>
+              <w:t>7</w:t>
             </w:r>
             <w:r>
               <w:rPr>
@@ -1925,7 +1871,7 @@
               <w:lang w:eastAsia="pt-PT"/>
             </w:rPr>
           </w:pPr>
-          <w:hyperlink w:anchor="_Toc469258624" w:history="1">
+          <w:hyperlink w:anchor="_Toc469508626" w:history="1">
             <w:r>
               <w:rPr>
                 <w:rStyle w:val="Hiperligao"/>
@@ -1949,7 +1895,7 @@
                 <w:rStyle w:val="Hiperligao"/>
                 <w:noProof/>
               </w:rPr>
-              <w:t>Página do paciente</w:t>
+              <w:t>Página do Paciente</w:t>
             </w:r>
             <w:r>
               <w:rPr>
@@ -1970,7 +1916,7 @@
                 <w:noProof/>
                 <w:webHidden/>
               </w:rPr>
-              <w:instrText xml:space="preserve"> PAGEREF _Toc469258624 \h </w:instrText>
+              <w:instrText xml:space="preserve"> PAGEREF _Toc469508626 \h </w:instrText>
             </w:r>
             <w:r>
               <w:rPr>
@@ -1990,7 +1936,7 @@
                 <w:noProof/>
                 <w:webHidden/>
               </w:rPr>
-              <w:t>5</w:t>
+              <w:t>8</w:t>
             </w:r>
             <w:r>
               <w:rPr>
@@ -2015,7 +1961,7 @@
               <w:lang w:eastAsia="pt-PT"/>
             </w:rPr>
           </w:pPr>
-          <w:hyperlink w:anchor="_Toc469258625" w:history="1">
+          <w:hyperlink w:anchor="_Toc469508627" w:history="1">
             <w:r>
               <w:rPr>
                 <w:rStyle w:val="Hiperligao"/>
@@ -2060,7 +2006,7 @@
                 <w:noProof/>
                 <w:webHidden/>
               </w:rPr>
-              <w:instrText xml:space="preserve"> PAGEREF _Toc469258625 \h </w:instrText>
+              <w:instrText xml:space="preserve"> PAGEREF _Toc469508627 \h </w:instrText>
             </w:r>
             <w:r>
               <w:rPr>
@@ -2080,7 +2026,7 @@
                 <w:noProof/>
                 <w:webHidden/>
               </w:rPr>
-              <w:t>5</w:t>
+              <w:t>9</w:t>
             </w:r>
             <w:r>
               <w:rPr>
@@ -2105,7 +2051,7 @@
               <w:lang w:eastAsia="pt-PT"/>
             </w:rPr>
           </w:pPr>
-          <w:hyperlink w:anchor="_Toc469258626" w:history="1">
+          <w:hyperlink w:anchor="_Toc469508628" w:history="1">
             <w:r>
               <w:rPr>
                 <w:rStyle w:val="Hiperligao"/>
@@ -2150,7 +2096,7 @@
                 <w:noProof/>
                 <w:webHidden/>
               </w:rPr>
-              <w:instrText xml:space="preserve"> PAGEREF _Toc469258626 \h </w:instrText>
+              <w:instrText xml:space="preserve"> PAGEREF _Toc469508628 \h </w:instrText>
             </w:r>
             <w:r>
               <w:rPr>
@@ -2170,7 +2116,7 @@
                 <w:noProof/>
                 <w:webHidden/>
               </w:rPr>
-              <w:t>5</w:t>
+              <w:t>11</w:t>
             </w:r>
             <w:r>
               <w:rPr>
@@ -2195,7 +2141,7 @@
               <w:lang w:eastAsia="pt-PT"/>
             </w:rPr>
           </w:pPr>
-          <w:hyperlink w:anchor="_Toc469258627" w:history="1">
+          <w:hyperlink w:anchor="_Toc469508629" w:history="1">
             <w:r>
               <w:rPr>
                 <w:rStyle w:val="Hiperligao"/>
@@ -2240,7 +2186,7 @@
                 <w:noProof/>
                 <w:webHidden/>
               </w:rPr>
-              <w:instrText xml:space="preserve"> PAGEREF _Toc469258627 \h </w:instrText>
+              <w:instrText xml:space="preserve"> PAGEREF _Toc469508629 \h </w:instrText>
             </w:r>
             <w:r>
               <w:rPr>
@@ -2260,7 +2206,7 @@
                 <w:noProof/>
                 <w:webHidden/>
               </w:rPr>
-              <w:t>5</w:t>
+              <w:t>11</w:t>
             </w:r>
             <w:r>
               <w:rPr>
@@ -2297,12 +2243,11 @@
     <w:p/>
     <w:p/>
     <w:p/>
-    <w:p/>
-    <w:p/>
-    <w:p/>
-    <w:p/>
-    <w:p/>
-    <w:p/>
+    <w:p>
+      <w:pPr>
+        <w:spacing w:after="0" w:line="240" w:lineRule="auto"/>
+      </w:pPr>
+    </w:p>
     <w:p>
       <w:pPr>
         <w:spacing w:after="0" w:line="240" w:lineRule="auto"/>
@@ -2317,8 +2262,9 @@
           <w:numId w:val="3"/>
         </w:numPr>
       </w:pPr>
-      <w:bookmarkStart w:id="0" w:name="_Toc469258615"/>
-      <w:r>
+      <w:bookmarkStart w:id="0" w:name="_Toc469508617"/>
+      <w:r>
+        <w:lastRenderedPageBreak/>
         <w:t>Introdução</w:t>
       </w:r>
       <w:bookmarkEnd w:id="0"/>
@@ -2429,6 +2375,7 @@
     <w:p/>
     <w:p/>
     <w:p/>
+    <w:p/>
     <w:p>
       <w:pPr>
         <w:pStyle w:val="Cabealho1"/>
@@ -2437,8 +2384,9 @@
           <w:numId w:val="3"/>
         </w:numPr>
       </w:pPr>
-      <w:bookmarkStart w:id="1" w:name="_Toc469258616"/>
-      <w:r>
+      <w:bookmarkStart w:id="1" w:name="_Toc469508618"/>
+      <w:r>
+        <w:lastRenderedPageBreak/>
         <w:t>Obje</w:t>
       </w:r>
       <w:r>
@@ -2454,7 +2402,7 @@
           <w:b/>
         </w:rPr>
       </w:pPr>
-      <w:bookmarkStart w:id="2" w:name="_Toc469258617"/>
+      <w:bookmarkStart w:id="2" w:name="_Toc469508619"/>
       <w:r>
         <w:rPr>
           <w:b/>
@@ -2543,7 +2491,7 @@
           <w:b/>
         </w:rPr>
       </w:pPr>
-      <w:bookmarkStart w:id="3" w:name="_Toc469258618"/>
+      <w:bookmarkStart w:id="3" w:name="_Toc469508620"/>
       <w:r>
         <w:rPr>
           <w:b/>
@@ -2642,6 +2590,30 @@
     </w:p>
     <w:p>
       <w:pPr>
+        <w:pStyle w:val="Cabealho1"/>
+        <w:numPr>
+          <w:ilvl w:val="0"/>
+          <w:numId w:val="3"/>
+        </w:numPr>
+        <w:rPr>
+          <w:rFonts w:eastAsiaTheme="minorEastAsia" w:cs="Helvetica"/>
+          <w:sz w:val="28"/>
+          <w:szCs w:val="28"/>
+        </w:rPr>
+      </w:pPr>
+      <w:bookmarkStart w:id="4" w:name="_Toc469508621"/>
+      <w:r>
+        <w:rPr>
+          <w:rFonts w:eastAsiaTheme="minorEastAsia" w:cs="Helvetica"/>
+          <w:sz w:val="28"/>
+          <w:szCs w:val="28"/>
+        </w:rPr>
+        <w:t>Funcionalidades do Website</w:t>
+      </w:r>
+      <w:bookmarkEnd w:id="4"/>
+    </w:p>
+    <w:p>
+      <w:pPr>
         <w:widowControl w:val="0"/>
         <w:autoSpaceDE w:val="0"/>
         <w:autoSpaceDN w:val="0"/>
@@ -2656,41 +2628,31 @@
     </w:p>
     <w:p>
       <w:pPr>
-        <w:pStyle w:val="Cabealho1"/>
-        <w:numPr>
-          <w:ilvl w:val="0"/>
-          <w:numId w:val="3"/>
-        </w:numPr>
-        <w:rPr>
-          <w:rFonts w:eastAsiaTheme="minorEastAsia" w:cs="Helvetica"/>
-          <w:sz w:val="28"/>
-          <w:szCs w:val="28"/>
-        </w:rPr>
-      </w:pPr>
-      <w:bookmarkStart w:id="4" w:name="_Toc469258619"/>
-      <w:r>
-        <w:rPr>
-          <w:rFonts w:eastAsiaTheme="minorEastAsia" w:cs="Helvetica"/>
-          <w:sz w:val="28"/>
-          <w:szCs w:val="28"/>
-        </w:rPr>
-        <w:t>Funcionalidades do Website</w:t>
-      </w:r>
-      <w:bookmarkEnd w:id="4"/>
-    </w:p>
-    <w:p>
-      <w:pPr>
         <w:widowControl w:val="0"/>
         <w:autoSpaceDE w:val="0"/>
         <w:autoSpaceDN w:val="0"/>
         <w:adjustRightInd w:val="0"/>
         <w:spacing w:after="0" w:line="240" w:lineRule="auto"/>
-        <w:rPr>
-          <w:rFonts w:eastAsiaTheme="minorEastAsia" w:cs="Helvetica"/>
-          <w:sz w:val="28"/>
-          <w:szCs w:val="28"/>
-        </w:rPr>
-      </w:pPr>
+        <w:jc w:val="both"/>
+        <w:rPr>
+          <w:rFonts w:eastAsiaTheme="minorEastAsia" w:cs="Helvetica"/>
+          <w:szCs w:val="28"/>
+        </w:rPr>
+      </w:pPr>
+      <w:r>
+        <w:rPr>
+          <w:rFonts w:eastAsiaTheme="minorEastAsia" w:cs="Helvetica"/>
+          <w:szCs w:val="28"/>
+        </w:rPr>
+        <w:t>No</w:t>
+      </w:r>
+      <w:r>
+        <w:rPr>
+          <w:rFonts w:eastAsiaTheme="minorEastAsia" w:cs="Helvetica"/>
+          <w:szCs w:val="28"/>
+        </w:rPr>
+        <w:t xml:space="preserve"> website desenvolvido, é possível efetuar login, após o login é detetado o tipo de utilizador, consoante isso, o website irá mostrar as funcionalidades apenas a que esse utilizador logado tenha acesso.</w:t>
+      </w:r>
     </w:p>
     <w:p>
       <w:pPr>
@@ -2704,20 +2666,60 @@
           <w:szCs w:val="28"/>
         </w:rPr>
       </w:pPr>
-      <w:r>
-        <w:rPr>
-          <w:rFonts w:eastAsiaTheme="minorEastAsia" w:cs="Helvetica"/>
-          <w:szCs w:val="28"/>
-        </w:rPr>
-        <w:t>No</w:t>
-      </w:r>
-      <w:r>
-        <w:rPr>
-          <w:rFonts w:eastAsiaTheme="minorEastAsia" w:cs="Helvetica"/>
-          <w:szCs w:val="28"/>
-        </w:rPr>
-        <w:t xml:space="preserve"> website desenvolvido, é possível efetuar login, após o login é detetado o tipo de utilizador, consoante isso, o website irá mostrar as funcionalidades apenas a que esse utilizador logado tenha acesso.</w:t>
-      </w:r>
+    </w:p>
+    <w:p>
+      <w:pPr>
+        <w:pStyle w:val="Cabealho2"/>
+        <w:rPr>
+          <w:rFonts w:eastAsiaTheme="minorEastAsia" w:cs="Helvetica"/>
+          <w:b/>
+          <w:color w:val="345A8A"/>
+          <w:sz w:val="20"/>
+        </w:rPr>
+      </w:pPr>
+      <w:r>
+        <w:rPr>
+          <w:rFonts w:eastAsiaTheme="minorEastAsia" w:cs="Helvetica"/>
+          <w:b/>
+          <w:color w:val="345A8A"/>
+        </w:rPr>
+        <w:tab/>
+      </w:r>
+      <w:bookmarkStart w:id="5" w:name="_Toc469508622"/>
+      <w:r>
+        <w:rPr>
+          <w:rFonts w:eastAsiaTheme="minorEastAsia" w:cs="Helvetica"/>
+          <w:b/>
+          <w:color w:val="345A8A"/>
+        </w:rPr>
+        <w:t>3.1</w:t>
+      </w:r>
+      <w:r>
+        <w:rPr>
+          <w:rFonts w:eastAsiaTheme="minorEastAsia" w:cs="Helvetica"/>
+          <w:b/>
+          <w:color w:val="345A8A"/>
+        </w:rPr>
+        <w:t>.</w:t>
+      </w:r>
+      <w:r>
+        <w:rPr>
+          <w:rFonts w:eastAsiaTheme="minorEastAsia" w:cs="Helvetica"/>
+          <w:b/>
+          <w:color w:val="345A8A"/>
+        </w:rPr>
+        <w:t xml:space="preserve"> </w:t>
+      </w:r>
+      <w:r>
+        <w:rPr>
+          <w:rFonts w:eastAsiaTheme="minorEastAsia" w:cs="Helvetica"/>
+          <w:b/>
+          <w:color w:val="345A8A"/>
+        </w:rPr>
+        <w:tab/>
+        <w:t>Páginas comuns</w:t>
+      </w:r>
+      <w:bookmarkEnd w:id="5"/>
     </w:p>
     <w:p>
       <w:pPr>
@@ -2728,63 +2730,10 @@
         <w:spacing w:after="0" w:line="240" w:lineRule="auto"/>
         <w:rPr>
           <w:rFonts w:eastAsiaTheme="minorEastAsia" w:cs="Helvetica"/>
-          <w:szCs w:val="28"/>
-        </w:rPr>
-      </w:pPr>
-    </w:p>
-    <w:p>
-      <w:pPr>
-        <w:pStyle w:val="Cabealho2"/>
-        <w:rPr>
-          <w:rFonts w:eastAsiaTheme="minorEastAsia" w:cs="Helvetica"/>
-          <w:b/>
-          <w:color w:val="345A8A"/>
-          <w:sz w:val="20"/>
-        </w:rPr>
-      </w:pPr>
-      <w:r>
-        <w:rPr>
-          <w:rFonts w:eastAsiaTheme="minorEastAsia" w:cs="Helvetica"/>
-          <w:b/>
-          <w:color w:val="345A8A"/>
-        </w:rPr>
-        <w:tab/>
-      </w:r>
-      <w:bookmarkStart w:id="5" w:name="_Toc469258620"/>
-      <w:r>
-        <w:rPr>
-          <w:rFonts w:eastAsiaTheme="minorEastAsia" w:cs="Helvetica"/>
-          <w:b/>
-          <w:color w:val="345A8A"/>
-        </w:rPr>
-        <w:t>3.1</w:t>
-      </w:r>
-      <w:r>
-        <w:rPr>
-          <w:rFonts w:eastAsiaTheme="minorEastAsia" w:cs="Helvetica"/>
-          <w:b/>
-          <w:color w:val="345A8A"/>
-        </w:rPr>
-        <w:t>.</w:t>
-      </w:r>
-      <w:r>
-        <w:rPr>
-          <w:rFonts w:eastAsiaTheme="minorEastAsia" w:cs="Helvetica"/>
-          <w:b/>
-          <w:color w:val="345A8A"/>
-        </w:rPr>
-        <w:t xml:space="preserve"> </w:t>
-      </w:r>
-      <w:r>
-        <w:rPr>
-          <w:rFonts w:eastAsiaTheme="minorEastAsia" w:cs="Helvetica"/>
-          <w:b/>
-          <w:color w:val="345A8A"/>
-        </w:rPr>
-        <w:tab/>
-        <w:t>Páginas comuns</w:t>
-      </w:r>
-      <w:bookmarkEnd w:id="5"/>
+          <w:sz w:val="28"/>
+          <w:szCs w:val="28"/>
+        </w:rPr>
+      </w:pPr>
     </w:p>
     <w:p>
       <w:pPr>
@@ -2795,10 +2744,59 @@
         <w:spacing w:after="0" w:line="240" w:lineRule="auto"/>
         <w:rPr>
           <w:rFonts w:eastAsiaTheme="minorEastAsia" w:cs="Helvetica"/>
-          <w:sz w:val="28"/>
-          <w:szCs w:val="28"/>
-        </w:rPr>
-      </w:pPr>
+          <w:szCs w:val="28"/>
+        </w:rPr>
+      </w:pPr>
+      <w:r>
+        <w:rPr>
+          <w:rFonts w:eastAsiaTheme="minorEastAsia" w:cs="Helvetica"/>
+          <w:szCs w:val="28"/>
+        </w:rPr>
+        <w:t xml:space="preserve">A parte do cabeçalho da página é idêntica à </w:t>
+      </w:r>
+      <w:r>
+        <w:rPr>
+          <w:rFonts w:eastAsiaTheme="minorEastAsia" w:cs="Helvetica"/>
+          <w:szCs w:val="28"/>
+        </w:rPr>
+        <w:fldChar w:fldCharType="begin"/>
+      </w:r>
+      <w:r>
+        <w:rPr>
+          <w:rFonts w:eastAsiaTheme="minorEastAsia" w:cs="Helvetica"/>
+          <w:szCs w:val="28"/>
+        </w:rPr>
+        <w:instrText xml:space="preserve"> REF _Ref469505820 \h </w:instrText>
+      </w:r>
+      <w:r>
+        <w:rPr>
+          <w:rFonts w:eastAsiaTheme="minorEastAsia" w:cs="Helvetica"/>
+          <w:szCs w:val="28"/>
+        </w:rPr>
+      </w:r>
+      <w:r>
+        <w:rPr>
+          <w:rFonts w:eastAsiaTheme="minorEastAsia" w:cs="Helvetica"/>
+          <w:szCs w:val="28"/>
+        </w:rPr>
+        <w:fldChar w:fldCharType="separate"/>
+      </w:r>
+      <w:r>
+        <w:t xml:space="preserve">Figura </w:t>
+      </w:r>
+      <w:r>
+        <w:rPr>
+          <w:noProof/>
+        </w:rPr>
+        <w:t>1</w:t>
+      </w:r>
+      <w:r>
+        <w:rPr>
+          <w:rFonts w:eastAsiaTheme="minorEastAsia" w:cs="Helvetica"/>
+          <w:szCs w:val="28"/>
+        </w:rPr>
+        <w:fldChar w:fldCharType="end"/>
+      </w:r>
     </w:p>
     <w:p>
       <w:pPr>
@@ -2807,6 +2805,140 @@
         <w:autoSpaceDN w:val="0"/>
         <w:adjustRightInd w:val="0"/>
         <w:spacing w:after="0" w:line="240" w:lineRule="auto"/>
+        <w:rPr>
+          <w:rFonts w:eastAsiaTheme="minorEastAsia" w:cs="Helvetica"/>
+          <w:szCs w:val="28"/>
+        </w:rPr>
+      </w:pPr>
+    </w:p>
+    <w:p>
+      <w:pPr>
+        <w:keepNext/>
+        <w:widowControl w:val="0"/>
+        <w:autoSpaceDE w:val="0"/>
+        <w:autoSpaceDN w:val="0"/>
+        <w:adjustRightInd w:val="0"/>
+        <w:spacing w:after="0" w:line="240" w:lineRule="auto"/>
+      </w:pPr>
+      <w:r>
+        <w:rPr>
+          <w:rFonts w:eastAsiaTheme="minorEastAsia" w:cs="Helvetica"/>
+          <w:noProof/>
+          <w:szCs w:val="28"/>
+          <w:lang w:eastAsia="pt-PT"/>
+        </w:rPr>
+        <w:drawing>
+          <wp:inline distT="0" distB="0" distL="0" distR="0" wp14:anchorId="12DA691C" wp14:editId="7CD2D8B6">
+            <wp:extent cx="5270500" cy="271145"/>
+            <wp:effectExtent l="0" t="0" r="12700" b="8255"/>
+            <wp:docPr id="5" name="Imagem 5"/>
+            <wp:cNvGraphicFramePr>
+              <a:graphicFrameLocks xmlns:a="http://schemas.openxmlformats.org/drawingml/2006/main" noChangeAspect="1"/>
+            </wp:cNvGraphicFramePr>
+            <a:graphic xmlns:a="http://schemas.openxmlformats.org/drawingml/2006/main">
+              <a:graphicData uri="http://schemas.openxmlformats.org/drawingml/2006/picture">
+                <pic:pic xmlns:pic="http://schemas.openxmlformats.org/drawingml/2006/picture">
+                  <pic:nvPicPr>
+                    <pic:cNvPr id="5" name="Captura de ecrã 2016-12-14, às 19.03.46.png"/>
+                    <pic:cNvPicPr/>
+                  </pic:nvPicPr>
+                  <pic:blipFill>
+                    <a:blip r:embed="rId13">
+                      <a:extLst>
+                        <a:ext uri="{28A0092B-C50C-407E-A947-70E740481C1C}">
+                          <a14:useLocalDpi xmlns:a14="http://schemas.microsoft.com/office/drawing/2010/main" val="0"/>
+                        </a:ext>
+                      </a:extLst>
+                    </a:blip>
+                    <a:stretch>
+                      <a:fillRect/>
+                    </a:stretch>
+                  </pic:blipFill>
+                  <pic:spPr>
+                    <a:xfrm>
+                      <a:off x="0" y="0"/>
+                      <a:ext cx="5270500" cy="271145"/>
+                    </a:xfrm>
+                    <a:prstGeom prst="rect">
+                      <a:avLst/>
+                    </a:prstGeom>
+                  </pic:spPr>
+                </pic:pic>
+              </a:graphicData>
+            </a:graphic>
+          </wp:inline>
+        </w:drawing>
+      </w:r>
+    </w:p>
+    <w:p>
+      <w:pPr>
+        <w:pStyle w:val="Legenda"/>
+        <w:jc w:val="center"/>
+        <w:rPr>
+          <w:rFonts w:eastAsiaTheme="minorEastAsia" w:cs="Helvetica"/>
+          <w:szCs w:val="28"/>
+        </w:rPr>
+      </w:pPr>
+      <w:bookmarkStart w:id="6" w:name="_Ref469505820"/>
+      <w:r>
+        <w:t xml:space="preserve">Figura </w:t>
+      </w:r>
+      <w:fldSimple w:instr=" SEQ Figura \* ARABIC ">
+        <w:r>
+          <w:rPr>
+            <w:noProof/>
+          </w:rPr>
+          <w:t>1</w:t>
+        </w:r>
+      </w:fldSimple>
+      <w:bookmarkEnd w:id="6"/>
+      <w:r>
+        <w:t xml:space="preserve"> - Cabeçalho</w:t>
+      </w:r>
+    </w:p>
+    <w:p>
+      <w:pPr>
+        <w:widowControl w:val="0"/>
+        <w:autoSpaceDE w:val="0"/>
+        <w:autoSpaceDN w:val="0"/>
+        <w:adjustRightInd w:val="0"/>
+        <w:spacing w:after="0" w:line="240" w:lineRule="auto"/>
+        <w:jc w:val="both"/>
+        <w:rPr>
+          <w:rFonts w:eastAsiaTheme="minorEastAsia" w:cs="Helvetica"/>
+          <w:szCs w:val="28"/>
+        </w:rPr>
+      </w:pPr>
+      <w:r>
+        <w:rPr>
+          <w:rFonts w:eastAsiaTheme="minorEastAsia" w:cs="Helvetica"/>
+          <w:szCs w:val="28"/>
+        </w:rPr>
+        <w:t>Em todos os utilizadores, o cabeçalho é personalizado, aparecendo ou desaparecendo os menus que correspondem ou não correspondem ao utilizador com sessão ativa.</w:t>
+      </w:r>
+    </w:p>
+    <w:p>
+      <w:pPr>
+        <w:widowControl w:val="0"/>
+        <w:autoSpaceDE w:val="0"/>
+        <w:autoSpaceDN w:val="0"/>
+        <w:adjustRightInd w:val="0"/>
+        <w:spacing w:after="0" w:line="240" w:lineRule="auto"/>
+        <w:jc w:val="both"/>
+        <w:rPr>
+          <w:rFonts w:eastAsiaTheme="minorEastAsia" w:cs="Helvetica"/>
+          <w:szCs w:val="28"/>
+        </w:rPr>
+      </w:pPr>
+    </w:p>
+    <w:p>
+      <w:pPr>
+        <w:widowControl w:val="0"/>
+        <w:autoSpaceDE w:val="0"/>
+        <w:autoSpaceDN w:val="0"/>
+        <w:adjustRightInd w:val="0"/>
+        <w:spacing w:after="0" w:line="240" w:lineRule="auto"/>
+        <w:jc w:val="both"/>
         <w:rPr>
           <w:rFonts w:eastAsiaTheme="minorEastAsia" w:cs="Helvetica"/>
           <w:szCs w:val="28"/>
@@ -2887,7 +3019,7 @@
                     <pic:cNvPicPr/>
                   </pic:nvPicPr>
                   <pic:blipFill>
-                    <a:blip r:embed="rId13">
+                    <a:blip r:embed="rId14">
                       <a:extLst>
                         <a:ext uri="{28A0092B-C50C-407E-A947-70E740481C1C}">
                           <a14:useLocalDpi xmlns:a14="http://schemas.microsoft.com/office/drawing/2010/main" val="0"/>
@@ -2932,7 +3064,7 @@
           <w:rPr>
             <w:noProof/>
           </w:rPr>
-          <w:t>1</w:t>
+          <w:t>2</w:t>
         </w:r>
       </w:fldSimple>
       <w:r>
@@ -2960,14 +3092,13 @@
         <w:autoSpaceDN w:val="0"/>
         <w:adjustRightInd w:val="0"/>
         <w:spacing w:after="0" w:line="240" w:lineRule="auto"/>
+        <w:jc w:val="both"/>
         <w:rPr>
           <w:rFonts w:eastAsiaTheme="minorEastAsia" w:cs="Helvetica"/>
           <w:color w:val="000000" w:themeColor="text1"/>
           <w:szCs w:val="28"/>
         </w:rPr>
       </w:pPr>
-      <w:bookmarkStart w:id="6" w:name="_GoBack"/>
-      <w:bookmarkEnd w:id="6"/>
       <w:r>
         <w:rPr>
           <w:rFonts w:eastAsiaTheme="minorEastAsia" w:cs="Helvetica"/>
@@ -3024,7 +3155,7 @@
                     <pic:cNvPicPr/>
                   </pic:nvPicPr>
                   <pic:blipFill>
-                    <a:blip r:embed="rId14">
+                    <a:blip r:embed="rId15">
                       <a:extLst>
                         <a:ext uri="{28A0092B-C50C-407E-A947-70E740481C1C}">
                           <a14:useLocalDpi xmlns:a14="http://schemas.microsoft.com/office/drawing/2010/main" val="0"/>
@@ -3069,7 +3200,7 @@
           <w:rPr>
             <w:noProof/>
           </w:rPr>
-          <w:t>2</w:t>
+          <w:t>3</w:t>
         </w:r>
       </w:fldSimple>
       <w:r>
@@ -3097,6 +3228,7 @@
         <w:autoSpaceDN w:val="0"/>
         <w:adjustRightInd w:val="0"/>
         <w:spacing w:after="0" w:line="240" w:lineRule="auto"/>
+        <w:jc w:val="both"/>
         <w:rPr>
           <w:rFonts w:eastAsiaTheme="minorEastAsia" w:cs="Helvetica"/>
           <w:szCs w:val="28"/>
@@ -3122,7 +3254,7 @@
           <w:color w:val="345A8A"/>
         </w:rPr>
       </w:pPr>
-      <w:bookmarkStart w:id="7" w:name="_Toc469258621"/>
+      <w:bookmarkStart w:id="7" w:name="_Toc469508623"/>
       <w:r>
         <w:rPr>
           <w:b/>
@@ -3153,6 +3285,7 @@
         <w:autoSpaceDN w:val="0"/>
         <w:adjustRightInd w:val="0"/>
         <w:spacing w:after="0" w:line="240" w:lineRule="auto"/>
+        <w:jc w:val="both"/>
         <w:rPr>
           <w:rFonts w:eastAsiaTheme="minorEastAsia" w:cs="Helvetica"/>
           <w:szCs w:val="28"/>
@@ -3205,6 +3338,13 @@
           <w:rFonts w:eastAsiaTheme="minorEastAsia" w:cs="Helvetica"/>
           <w:szCs w:val="28"/>
         </w:rPr>
+      </w:r>
+      <w:r>
+        <w:rPr>
+          <w:rFonts w:eastAsiaTheme="minorEastAsia" w:cs="Helvetica"/>
+          <w:szCs w:val="28"/>
+        </w:rPr>
+        <w:instrText xml:space="preserve"> \* MERGEFORMAT </w:instrText>
       </w:r>
       <w:r>
         <w:rPr>
@@ -3282,7 +3422,7 @@
                     <pic:cNvPicPr/>
                   </pic:nvPicPr>
                   <pic:blipFill>
-                    <a:blip r:embed="rId15">
+                    <a:blip r:embed="rId16">
                       <a:extLst>
                         <a:ext uri="{28A0092B-C50C-407E-A947-70E740481C1C}">
                           <a14:useLocalDpi xmlns:a14="http://schemas.microsoft.com/office/drawing/2010/main" val="0"/>
@@ -3327,7 +3467,7 @@
           <w:rPr>
             <w:noProof/>
           </w:rPr>
-          <w:t>3</w:t>
+          <w:t>4</w:t>
         </w:r>
       </w:fldSimple>
       <w:bookmarkEnd w:id="8"/>
@@ -3355,16 +3495,18 @@
         <w:autoSpaceDN w:val="0"/>
         <w:adjustRightInd w:val="0"/>
         <w:spacing w:after="0" w:line="240" w:lineRule="auto"/>
-        <w:rPr>
-          <w:rFonts w:eastAsiaTheme="minorEastAsia" w:cs="Helvetica"/>
-          <w:szCs w:val="28"/>
-        </w:rPr>
-      </w:pPr>
-      <w:r>
-        <w:rPr>
-          <w:rFonts w:eastAsiaTheme="minorEastAsia" w:cs="Helvetica"/>
-          <w:szCs w:val="28"/>
-        </w:rPr>
+        <w:jc w:val="both"/>
+        <w:rPr>
+          <w:rFonts w:eastAsiaTheme="minorEastAsia" w:cs="Helvetica"/>
+          <w:szCs w:val="28"/>
+        </w:rPr>
+      </w:pPr>
+      <w:r>
+        <w:rPr>
+          <w:rFonts w:eastAsiaTheme="minorEastAsia" w:cs="Helvetica"/>
+          <w:szCs w:val="28"/>
+        </w:rPr>
+        <w:lastRenderedPageBreak/>
         <w:t>Ao</w:t>
       </w:r>
       <w:r>
@@ -3382,6 +3524,7 @@
         <w:autoSpaceDN w:val="0"/>
         <w:adjustRightInd w:val="0"/>
         <w:spacing w:after="0" w:line="240" w:lineRule="auto"/>
+        <w:jc w:val="both"/>
         <w:rPr>
           <w:rFonts w:eastAsiaTheme="minorEastAsia" w:cs="Helvetica"/>
           <w:szCs w:val="28"/>
@@ -3413,6 +3556,13 @@
           <w:rFonts w:eastAsiaTheme="minorEastAsia" w:cs="Helvetica"/>
           <w:szCs w:val="28"/>
         </w:rPr>
+      </w:r>
+      <w:r>
+        <w:rPr>
+          <w:rFonts w:eastAsiaTheme="minorEastAsia" w:cs="Helvetica"/>
+          <w:szCs w:val="28"/>
+        </w:rPr>
+        <w:instrText xml:space="preserve"> \* MERGEFORMAT </w:instrText>
       </w:r>
       <w:r>
         <w:rPr>
@@ -3490,7 +3640,7 @@
                     <pic:cNvPicPr/>
                   </pic:nvPicPr>
                   <pic:blipFill>
-                    <a:blip r:embed="rId16">
+                    <a:blip r:embed="rId17">
                       <a:extLst>
                         <a:ext uri="{28A0092B-C50C-407E-A947-70E740481C1C}">
                           <a14:useLocalDpi xmlns:a14="http://schemas.microsoft.com/office/drawing/2010/main" val="0"/>
@@ -3535,7 +3685,7 @@
           <w:rPr>
             <w:noProof/>
           </w:rPr>
-          <w:t>4</w:t>
+          <w:t>5</w:t>
         </w:r>
       </w:fldSimple>
       <w:bookmarkEnd w:id="9"/>
@@ -3579,24 +3729,18 @@
         <w:autoSpaceDN w:val="0"/>
         <w:adjustRightInd w:val="0"/>
         <w:spacing w:after="0" w:line="240" w:lineRule="auto"/>
-        <w:rPr>
-          <w:rFonts w:eastAsiaTheme="minorEastAsia" w:cs="Helvetica"/>
-          <w:szCs w:val="28"/>
-        </w:rPr>
-      </w:pPr>
-      <w:r>
-        <w:rPr>
-          <w:rFonts w:eastAsiaTheme="minorEastAsia" w:cs="Helvetica"/>
-          <w:szCs w:val="28"/>
-        </w:rPr>
-        <w:t>O administrador tem, inclusivamente, todas as funcionalidades mencionadas</w:t>
-      </w:r>
-      <w:r>
-        <w:rPr>
-          <w:rFonts w:eastAsiaTheme="minorEastAsia" w:cs="Helvetica"/>
-          <w:szCs w:val="28"/>
-        </w:rPr>
-        <w:t xml:space="preserve"> nas páginas seguintes</w:t>
+        <w:jc w:val="both"/>
+        <w:rPr>
+          <w:rFonts w:eastAsiaTheme="minorEastAsia" w:cs="Helvetica"/>
+          <w:szCs w:val="28"/>
+        </w:rPr>
+      </w:pPr>
+      <w:r>
+        <w:rPr>
+          <w:rFonts w:eastAsiaTheme="minorEastAsia" w:cs="Helvetica"/>
+          <w:szCs w:val="28"/>
+        </w:rPr>
+        <w:t>Ao fazer listar pessoas, o administrador é o único utilizador que consegue ver todos os utilizadores registados, sejam médicos, pacientes ou enfermeiros.</w:t>
       </w:r>
     </w:p>
     <w:p>
@@ -3606,24 +3750,95 @@
         <w:autoSpaceDN w:val="0"/>
         <w:adjustRightInd w:val="0"/>
         <w:spacing w:after="0" w:line="240" w:lineRule="auto"/>
-        <w:rPr>
-          <w:rFonts w:eastAsiaTheme="minorEastAsia" w:cs="Helvetica"/>
-          <w:szCs w:val="28"/>
-        </w:rPr>
-      </w:pPr>
-    </w:p>
-    <w:p>
-      <w:pPr>
+        <w:jc w:val="both"/>
+        <w:rPr>
+          <w:rFonts w:eastAsiaTheme="minorEastAsia" w:cs="Helvetica"/>
+          <w:szCs w:val="28"/>
+        </w:rPr>
+      </w:pPr>
+    </w:p>
+    <w:p>
+      <w:pPr>
+        <w:keepNext/>
         <w:widowControl w:val="0"/>
         <w:autoSpaceDE w:val="0"/>
         <w:autoSpaceDN w:val="0"/>
         <w:adjustRightInd w:val="0"/>
         <w:spacing w:after="0" w:line="240" w:lineRule="auto"/>
-        <w:rPr>
-          <w:rFonts w:eastAsiaTheme="minorEastAsia" w:cs="Helvetica"/>
-          <w:szCs w:val="28"/>
-        </w:rPr>
-      </w:pPr>
+      </w:pPr>
+      <w:r>
+        <w:rPr>
+          <w:rFonts w:eastAsiaTheme="minorEastAsia" w:cs="Helvetica"/>
+          <w:noProof/>
+          <w:szCs w:val="28"/>
+          <w:lang w:eastAsia="pt-PT"/>
+        </w:rPr>
+        <w:drawing>
+          <wp:inline distT="0" distB="0" distL="0" distR="0" wp14:anchorId="0FE3E147" wp14:editId="2EF11A0A">
+            <wp:extent cx="5270500" cy="2832100"/>
+            <wp:effectExtent l="0" t="0" r="12700" b="12700"/>
+            <wp:docPr id="7" name="Imagem 7"/>
+            <wp:cNvGraphicFramePr>
+              <a:graphicFrameLocks xmlns:a="http://schemas.openxmlformats.org/drawingml/2006/main" noChangeAspect="1"/>
+            </wp:cNvGraphicFramePr>
+            <a:graphic xmlns:a="http://schemas.openxmlformats.org/drawingml/2006/main">
+              <a:graphicData uri="http://schemas.openxmlformats.org/drawingml/2006/picture">
+                <pic:pic xmlns:pic="http://schemas.openxmlformats.org/drawingml/2006/picture">
+                  <pic:nvPicPr>
+                    <pic:cNvPr id="7" name="Captura de ecrã 2016-12-14, às 19.26.17.png"/>
+                    <pic:cNvPicPr/>
+                  </pic:nvPicPr>
+                  <pic:blipFill>
+                    <a:blip r:embed="rId18">
+                      <a:extLst>
+                        <a:ext uri="{28A0092B-C50C-407E-A947-70E740481C1C}">
+                          <a14:useLocalDpi xmlns:a14="http://schemas.microsoft.com/office/drawing/2010/main" val="0"/>
+                        </a:ext>
+                      </a:extLst>
+                    </a:blip>
+                    <a:stretch>
+                      <a:fillRect/>
+                    </a:stretch>
+                  </pic:blipFill>
+                  <pic:spPr>
+                    <a:xfrm>
+                      <a:off x="0" y="0"/>
+                      <a:ext cx="5270500" cy="2832100"/>
+                    </a:xfrm>
+                    <a:prstGeom prst="rect">
+                      <a:avLst/>
+                    </a:prstGeom>
+                  </pic:spPr>
+                </pic:pic>
+              </a:graphicData>
+            </a:graphic>
+          </wp:inline>
+        </w:drawing>
+      </w:r>
+    </w:p>
+    <w:p>
+      <w:pPr>
+        <w:pStyle w:val="Legenda"/>
+        <w:jc w:val="center"/>
+        <w:rPr>
+          <w:rFonts w:eastAsiaTheme="minorEastAsia" w:cs="Helvetica"/>
+          <w:szCs w:val="28"/>
+        </w:rPr>
+      </w:pPr>
+      <w:r>
+        <w:t xml:space="preserve">Figura </w:t>
+      </w:r>
+      <w:fldSimple w:instr=" SEQ Figura \* ARABIC ">
+        <w:r>
+          <w:rPr>
+            <w:noProof/>
+          </w:rPr>
+          <w:t>6</w:t>
+        </w:r>
+      </w:fldSimple>
+      <w:r>
+        <w:t xml:space="preserve"> – listar pessoas</w:t>
+      </w:r>
     </w:p>
     <w:p>
       <w:pPr>
@@ -3632,6 +3847,73 @@
         <w:autoSpaceDN w:val="0"/>
         <w:adjustRightInd w:val="0"/>
         <w:spacing w:after="0" w:line="240" w:lineRule="auto"/>
+        <w:jc w:val="both"/>
+        <w:rPr>
+          <w:rFonts w:eastAsiaTheme="minorEastAsia" w:cs="Helvetica"/>
+          <w:szCs w:val="28"/>
+        </w:rPr>
+      </w:pPr>
+      <w:r>
+        <w:rPr>
+          <w:rFonts w:eastAsiaTheme="minorEastAsia" w:cs="Helvetica"/>
+          <w:szCs w:val="28"/>
+        </w:rPr>
+        <w:t>O administrador tem, inclusivamente, todas as funcionalidades mencionadas</w:t>
+      </w:r>
+      <w:r>
+        <w:rPr>
+          <w:rFonts w:eastAsiaTheme="minorEastAsia" w:cs="Helvetica"/>
+          <w:szCs w:val="28"/>
+        </w:rPr>
+        <w:t xml:space="preserve"> nas páginas seguintes</w:t>
+      </w:r>
+    </w:p>
+    <w:p>
+      <w:pPr>
+        <w:widowControl w:val="0"/>
+        <w:autoSpaceDE w:val="0"/>
+        <w:autoSpaceDN w:val="0"/>
+        <w:adjustRightInd w:val="0"/>
+        <w:spacing w:after="0" w:line="240" w:lineRule="auto"/>
+        <w:rPr>
+          <w:rFonts w:eastAsiaTheme="minorEastAsia" w:cs="Helvetica"/>
+          <w:szCs w:val="28"/>
+        </w:rPr>
+      </w:pPr>
+    </w:p>
+    <w:p>
+      <w:pPr>
+        <w:widowControl w:val="0"/>
+        <w:autoSpaceDE w:val="0"/>
+        <w:autoSpaceDN w:val="0"/>
+        <w:adjustRightInd w:val="0"/>
+        <w:spacing w:after="0" w:line="240" w:lineRule="auto"/>
+        <w:rPr>
+          <w:rFonts w:eastAsiaTheme="minorEastAsia" w:cs="Helvetica"/>
+          <w:szCs w:val="28"/>
+        </w:rPr>
+      </w:pPr>
+    </w:p>
+    <w:p>
+      <w:pPr>
+        <w:widowControl w:val="0"/>
+        <w:autoSpaceDE w:val="0"/>
+        <w:autoSpaceDN w:val="0"/>
+        <w:adjustRightInd w:val="0"/>
+        <w:spacing w:after="0" w:line="240" w:lineRule="auto"/>
+        <w:rPr>
+          <w:rFonts w:eastAsiaTheme="minorEastAsia" w:cs="Helvetica"/>
+          <w:szCs w:val="28"/>
+        </w:rPr>
+      </w:pPr>
+    </w:p>
+    <w:p>
+      <w:pPr>
+        <w:widowControl w:val="0"/>
+        <w:autoSpaceDE w:val="0"/>
+        <w:autoSpaceDN w:val="0"/>
+        <w:adjustRightInd w:val="0"/>
+        <w:spacing w:after="0" w:line="240" w:lineRule="auto"/>
         <w:rPr>
           <w:rFonts w:eastAsiaTheme="minorEastAsia" w:cs="Helvetica"/>
           <w:szCs w:val="28"/>
@@ -3650,15 +3932,134 @@
           <w:color w:val="345A8A"/>
         </w:rPr>
       </w:pPr>
-      <w:bookmarkStart w:id="10" w:name="_Toc469258622"/>
+      <w:bookmarkStart w:id="10" w:name="_Toc469508624"/>
       <w:r>
         <w:rPr>
           <w:b/>
           <w:color w:val="345A8A"/>
         </w:rPr>
+        <w:lastRenderedPageBreak/>
         <w:t>Páginas do Médico</w:t>
       </w:r>
       <w:bookmarkEnd w:id="10"/>
+    </w:p>
+    <w:p/>
+    <w:p>
+      <w:pPr>
+        <w:jc w:val="both"/>
+      </w:pPr>
+      <w:r>
+        <w:t xml:space="preserve">O médico, assim que faz login é encaminhado para a página da </w:t>
+      </w:r>
+      <w:r>
+        <w:fldChar w:fldCharType="begin"/>
+      </w:r>
+      <w:r>
+        <w:instrText xml:space="preserve"> REF _Ref469505998 \h </w:instrText>
+      </w:r>
+      <w:r>
+        <w:instrText xml:space="preserve"> \* MERGEFORMAT </w:instrText>
+      </w:r>
+      <w:r>
+        <w:fldChar w:fldCharType="separate"/>
+      </w:r>
+      <w:r>
+        <w:t xml:space="preserve">Figura </w:t>
+      </w:r>
+      <w:r>
+        <w:rPr>
+          <w:noProof/>
+        </w:rPr>
+        <w:t>6</w:t>
+      </w:r>
+      <w:r>
+        <w:fldChar w:fldCharType="end"/>
+      </w:r>
+      <w:r>
+        <w:t>.</w:t>
+      </w:r>
+    </w:p>
+    <w:p>
+      <w:pPr>
+        <w:keepNext/>
+      </w:pPr>
+      <w:r>
+        <w:rPr>
+          <w:noProof/>
+          <w:lang w:eastAsia="pt-PT"/>
+        </w:rPr>
+        <w:drawing>
+          <wp:inline distT="0" distB="0" distL="0" distR="0" wp14:anchorId="2D3CD7B2" wp14:editId="6FE6F336">
+            <wp:extent cx="5270500" cy="2207260"/>
+            <wp:effectExtent l="0" t="0" r="12700" b="2540"/>
+            <wp:docPr id="6" name="Imagem 6"/>
+            <wp:cNvGraphicFramePr>
+              <a:graphicFrameLocks xmlns:a="http://schemas.openxmlformats.org/drawingml/2006/main" noChangeAspect="1"/>
+            </wp:cNvGraphicFramePr>
+            <a:graphic xmlns:a="http://schemas.openxmlformats.org/drawingml/2006/main">
+              <a:graphicData uri="http://schemas.openxmlformats.org/drawingml/2006/picture">
+                <pic:pic xmlns:pic="http://schemas.openxmlformats.org/drawingml/2006/picture">
+                  <pic:nvPicPr>
+                    <pic:cNvPr id="6" name="Captura de ecrã 2016-12-14, às 19.09.53.png"/>
+                    <pic:cNvPicPr/>
+                  </pic:nvPicPr>
+                  <pic:blipFill>
+                    <a:blip r:embed="rId19">
+                      <a:extLst>
+                        <a:ext uri="{28A0092B-C50C-407E-A947-70E740481C1C}">
+                          <a14:useLocalDpi xmlns:a14="http://schemas.microsoft.com/office/drawing/2010/main" val="0"/>
+                        </a:ext>
+                      </a:extLst>
+                    </a:blip>
+                    <a:stretch>
+                      <a:fillRect/>
+                    </a:stretch>
+                  </pic:blipFill>
+                  <pic:spPr>
+                    <a:xfrm>
+                      <a:off x="0" y="0"/>
+                      <a:ext cx="5270500" cy="2207260"/>
+                    </a:xfrm>
+                    <a:prstGeom prst="rect">
+                      <a:avLst/>
+                    </a:prstGeom>
+                  </pic:spPr>
+                </pic:pic>
+              </a:graphicData>
+            </a:graphic>
+          </wp:inline>
+        </w:drawing>
+      </w:r>
+    </w:p>
+    <w:p>
+      <w:pPr>
+        <w:pStyle w:val="Legenda"/>
+        <w:jc w:val="center"/>
+      </w:pPr>
+      <w:bookmarkStart w:id="11" w:name="_Ref469505998"/>
+      <w:r>
+        <w:t xml:space="preserve">Figura </w:t>
+      </w:r>
+      <w:fldSimple w:instr=" SEQ Figura \* ARABIC ">
+        <w:r>
+          <w:rPr>
+            <w:noProof/>
+          </w:rPr>
+          <w:t>7</w:t>
+        </w:r>
+      </w:fldSimple>
+      <w:bookmarkEnd w:id="11"/>
+      <w:r>
+        <w:t xml:space="preserve"> – lista ordenada dos pacientes em espera</w:t>
+      </w:r>
+    </w:p>
+    <w:p>
+      <w:pPr>
+        <w:jc w:val="both"/>
+      </w:pPr>
+      <w:r>
+        <w:t>Neste menu, o médico tem acesso à lista de pacientes em espera organizados pela ordem do protocolo de manchester, e ao “chamar” o próximo paciente, este é eliminado da lista de espera, dando sequencia à consulta.</w:t>
+      </w:r>
     </w:p>
     <w:p/>
     <w:p>
@@ -3673,7 +4074,7 @@
           <w:color w:val="345A8A"/>
         </w:rPr>
       </w:pPr>
-      <w:bookmarkStart w:id="11" w:name="_Toc469258623"/>
+      <w:bookmarkStart w:id="12" w:name="_Toc469508625"/>
       <w:r>
         <w:rPr>
           <w:b/>
@@ -3681,7 +4082,7 @@
         </w:rPr>
         <w:t>Página do Enfermeiro</w:t>
       </w:r>
-      <w:bookmarkEnd w:id="11"/>
+      <w:bookmarkEnd w:id="12"/>
     </w:p>
     <w:p>
       <w:pPr>
@@ -3692,6 +4093,428 @@
           <w:szCs w:val="28"/>
         </w:rPr>
       </w:pPr>
+    </w:p>
+    <w:p>
+      <w:pPr>
+        <w:jc w:val="both"/>
+        <w:rPr>
+          <w:rFonts w:cs="Helvetica"/>
+          <w:szCs w:val="28"/>
+        </w:rPr>
+      </w:pPr>
+      <w:r>
+        <w:rPr>
+          <w:rFonts w:cs="Helvetica"/>
+          <w:szCs w:val="28"/>
+        </w:rPr>
+        <w:t xml:space="preserve">O </w:t>
+      </w:r>
+      <w:r>
+        <w:rPr>
+          <w:rFonts w:cs="Helvetica"/>
+          <w:szCs w:val="28"/>
+        </w:rPr>
+        <w:t>enfermeiro, tal como o médico, tem acesso à lista de pacientes que já</w:t>
+      </w:r>
+      <w:r>
+        <w:rPr>
+          <w:rFonts w:cs="Helvetica"/>
+          <w:szCs w:val="28"/>
+        </w:rPr>
+        <w:t xml:space="preserve"> fizeram a triagem, no entanto, é o único que consegue criar uma nova triagem, caso o paciente se encontre na lista, adiciona a triagem ao paciente carregando em cima do id do paciente, caso este ainda não exista, pode ser inserido pelo enfermeiro</w:t>
+      </w:r>
+    </w:p>
+    <w:p>
+      <w:pPr>
+        <w:keepNext/>
+      </w:pPr>
+      <w:r>
+        <w:rPr>
+          <w:rFonts w:cs="Helvetica"/>
+          <w:noProof/>
+          <w:szCs w:val="28"/>
+          <w:lang w:eastAsia="pt-PT"/>
+        </w:rPr>
+        <w:drawing>
+          <wp:inline distT="0" distB="0" distL="0" distR="0" wp14:anchorId="31D60876" wp14:editId="4FE2F191">
+            <wp:extent cx="5270500" cy="2257425"/>
+            <wp:effectExtent l="0" t="0" r="12700" b="3175"/>
+            <wp:docPr id="8" name="Imagem 8"/>
+            <wp:cNvGraphicFramePr>
+              <a:graphicFrameLocks xmlns:a="http://schemas.openxmlformats.org/drawingml/2006/main" noChangeAspect="1"/>
+            </wp:cNvGraphicFramePr>
+            <a:graphic xmlns:a="http://schemas.openxmlformats.org/drawingml/2006/main">
+              <a:graphicData uri="http://schemas.openxmlformats.org/drawingml/2006/picture">
+                <pic:pic xmlns:pic="http://schemas.openxmlformats.org/drawingml/2006/picture">
+                  <pic:nvPicPr>
+                    <pic:cNvPr id="8" name="Captura de ecrã 2016-12-14, às 19.29.51.png"/>
+                    <pic:cNvPicPr/>
+                  </pic:nvPicPr>
+                  <pic:blipFill>
+                    <a:blip r:embed="rId20">
+                      <a:extLst>
+                        <a:ext uri="{28A0092B-C50C-407E-A947-70E740481C1C}">
+                          <a14:useLocalDpi xmlns:a14="http://schemas.microsoft.com/office/drawing/2010/main" val="0"/>
+                        </a:ext>
+                      </a:extLst>
+                    </a:blip>
+                    <a:stretch>
+                      <a:fillRect/>
+                    </a:stretch>
+                  </pic:blipFill>
+                  <pic:spPr>
+                    <a:xfrm>
+                      <a:off x="0" y="0"/>
+                      <a:ext cx="5270500" cy="2257425"/>
+                    </a:xfrm>
+                    <a:prstGeom prst="rect">
+                      <a:avLst/>
+                    </a:prstGeom>
+                  </pic:spPr>
+                </pic:pic>
+              </a:graphicData>
+            </a:graphic>
+          </wp:inline>
+        </w:drawing>
+      </w:r>
+    </w:p>
+    <w:p>
+      <w:pPr>
+        <w:pStyle w:val="Legenda"/>
+        <w:jc w:val="center"/>
+        <w:rPr>
+          <w:rFonts w:cs="Helvetica"/>
+          <w:szCs w:val="28"/>
+        </w:rPr>
+      </w:pPr>
+      <w:r>
+        <w:t xml:space="preserve">Figura </w:t>
+      </w:r>
+      <w:fldSimple w:instr=" SEQ Figura \* ARABIC ">
+        <w:r>
+          <w:rPr>
+            <w:noProof/>
+          </w:rPr>
+          <w:t>8</w:t>
+        </w:r>
+      </w:fldSimple>
+      <w:r>
+        <w:t xml:space="preserve"> – lista de pacientes a triar</w:t>
+      </w:r>
+    </w:p>
+    <w:p>
+      <w:pPr>
+        <w:jc w:val="both"/>
+        <w:rPr>
+          <w:rFonts w:cs="Helvetica"/>
+          <w:szCs w:val="28"/>
+        </w:rPr>
+      </w:pPr>
+      <w:r>
+        <w:rPr>
+          <w:rFonts w:cs="Helvetica"/>
+          <w:szCs w:val="28"/>
+        </w:rPr>
+        <w:t xml:space="preserve">Ao inserir paciente é mostrado um menu equivalente ao da </w:t>
+      </w:r>
+      <w:r>
+        <w:rPr>
+          <w:rFonts w:cs="Helvetica"/>
+          <w:szCs w:val="28"/>
+        </w:rPr>
+        <w:fldChar w:fldCharType="begin"/>
+      </w:r>
+      <w:r>
+        <w:rPr>
+          <w:rFonts w:cs="Helvetica"/>
+          <w:szCs w:val="28"/>
+        </w:rPr>
+        <w:instrText xml:space="preserve"> REF _Ref469504341 \h </w:instrText>
+      </w:r>
+      <w:r>
+        <w:rPr>
+          <w:rFonts w:cs="Helvetica"/>
+          <w:szCs w:val="28"/>
+        </w:rPr>
+      </w:r>
+      <w:r>
+        <w:rPr>
+          <w:rFonts w:cs="Helvetica"/>
+          <w:szCs w:val="28"/>
+        </w:rPr>
+        <w:instrText xml:space="preserve"> \* MERGEFORMAT </w:instrText>
+      </w:r>
+      <w:r>
+        <w:rPr>
+          <w:rFonts w:cs="Helvetica"/>
+          <w:szCs w:val="28"/>
+        </w:rPr>
+        <w:fldChar w:fldCharType="separate"/>
+      </w:r>
+      <w:r>
+        <w:t xml:space="preserve">Figura </w:t>
+      </w:r>
+      <w:r>
+        <w:rPr>
+          <w:noProof/>
+        </w:rPr>
+        <w:t>4</w:t>
+      </w:r>
+      <w:r>
+        <w:rPr>
+          <w:rFonts w:cs="Helvetica"/>
+          <w:szCs w:val="28"/>
+        </w:rPr>
+        <w:fldChar w:fldCharType="end"/>
+      </w:r>
+      <w:r>
+        <w:rPr>
+          <w:rFonts w:cs="Helvetica"/>
+          <w:szCs w:val="28"/>
+        </w:rPr>
+        <w:t xml:space="preserve">, caso o paciente já exista, aparece o menu da triagem da </w:t>
+      </w:r>
+      <w:r>
+        <w:rPr>
+          <w:rFonts w:cs="Helvetica"/>
+          <w:szCs w:val="28"/>
+        </w:rPr>
+        <w:fldChar w:fldCharType="begin"/>
+      </w:r>
+      <w:r>
+        <w:rPr>
+          <w:rFonts w:cs="Helvetica"/>
+          <w:szCs w:val="28"/>
+        </w:rPr>
+        <w:instrText xml:space="preserve"> REF _Ref469507313 \h </w:instrText>
+      </w:r>
+      <w:r>
+        <w:rPr>
+          <w:rFonts w:cs="Helvetica"/>
+          <w:szCs w:val="28"/>
+        </w:rPr>
+      </w:r>
+      <w:r>
+        <w:rPr>
+          <w:rFonts w:cs="Helvetica"/>
+          <w:szCs w:val="28"/>
+        </w:rPr>
+        <w:instrText xml:space="preserve"> \* MERGEFORMAT </w:instrText>
+      </w:r>
+      <w:r>
+        <w:rPr>
+          <w:rFonts w:cs="Helvetica"/>
+          <w:szCs w:val="28"/>
+        </w:rPr>
+        <w:fldChar w:fldCharType="separate"/>
+      </w:r>
+      <w:r>
+        <w:t xml:space="preserve">Figura </w:t>
+      </w:r>
+      <w:r>
+        <w:rPr>
+          <w:noProof/>
+        </w:rPr>
+        <w:t>9</w:t>
+      </w:r>
+      <w:r>
+        <w:rPr>
+          <w:rFonts w:cs="Helvetica"/>
+          <w:szCs w:val="28"/>
+        </w:rPr>
+        <w:fldChar w:fldCharType="end"/>
+      </w:r>
+    </w:p>
+    <w:p>
+      <w:pPr>
+        <w:keepNext/>
+      </w:pPr>
+      <w:r>
+        <w:rPr>
+          <w:rFonts w:cs="Helvetica"/>
+          <w:noProof/>
+          <w:szCs w:val="28"/>
+          <w:lang w:eastAsia="pt-PT"/>
+        </w:rPr>
+        <w:lastRenderedPageBreak/>
+        <w:drawing>
+          <wp:inline distT="0" distB="0" distL="0" distR="0" wp14:anchorId="20ED5792" wp14:editId="18807DEB">
+            <wp:extent cx="5270500" cy="1990725"/>
+            <wp:effectExtent l="0" t="0" r="12700" b="0"/>
+            <wp:docPr id="9" name="Imagem 9"/>
+            <wp:cNvGraphicFramePr>
+              <a:graphicFrameLocks xmlns:a="http://schemas.openxmlformats.org/drawingml/2006/main" noChangeAspect="1"/>
+            </wp:cNvGraphicFramePr>
+            <a:graphic xmlns:a="http://schemas.openxmlformats.org/drawingml/2006/main">
+              <a:graphicData uri="http://schemas.openxmlformats.org/drawingml/2006/picture">
+                <pic:pic xmlns:pic="http://schemas.openxmlformats.org/drawingml/2006/picture">
+                  <pic:nvPicPr>
+                    <pic:cNvPr id="9" name="Captura de ecrã 2016-12-14, às 19.32.29.png"/>
+                    <pic:cNvPicPr/>
+                  </pic:nvPicPr>
+                  <pic:blipFill>
+                    <a:blip r:embed="rId21">
+                      <a:extLst>
+                        <a:ext uri="{28A0092B-C50C-407E-A947-70E740481C1C}">
+                          <a14:useLocalDpi xmlns:a14="http://schemas.microsoft.com/office/drawing/2010/main" val="0"/>
+                        </a:ext>
+                      </a:extLst>
+                    </a:blip>
+                    <a:stretch>
+                      <a:fillRect/>
+                    </a:stretch>
+                  </pic:blipFill>
+                  <pic:spPr>
+                    <a:xfrm>
+                      <a:off x="0" y="0"/>
+                      <a:ext cx="5270500" cy="1990725"/>
+                    </a:xfrm>
+                    <a:prstGeom prst="rect">
+                      <a:avLst/>
+                    </a:prstGeom>
+                  </pic:spPr>
+                </pic:pic>
+              </a:graphicData>
+            </a:graphic>
+          </wp:inline>
+        </w:drawing>
+      </w:r>
+    </w:p>
+    <w:p>
+      <w:pPr>
+        <w:pStyle w:val="Legenda"/>
+        <w:jc w:val="center"/>
+      </w:pPr>
+      <w:bookmarkStart w:id="13" w:name="_Ref469507313"/>
+      <w:r>
+        <w:t xml:space="preserve">Figura </w:t>
+      </w:r>
+      <w:fldSimple w:instr=" SEQ Figura \* ARABIC ">
+        <w:r>
+          <w:rPr>
+            <w:noProof/>
+          </w:rPr>
+          <w:t>9</w:t>
+        </w:r>
+      </w:fldSimple>
+      <w:bookmarkEnd w:id="13"/>
+      <w:r>
+        <w:t xml:space="preserve"> – adicionar triagem</w:t>
+      </w:r>
+    </w:p>
+    <w:p>
+      <w:r>
+        <w:t>Após a inserção da triagem, aparece as seguintes opções:</w:t>
+      </w:r>
+    </w:p>
+    <w:p>
+      <w:pPr>
+        <w:keepNext/>
+      </w:pPr>
+      <w:r>
+        <w:rPr>
+          <w:noProof/>
+          <w:lang w:eastAsia="pt-PT"/>
+        </w:rPr>
+        <w:drawing>
+          <wp:inline distT="0" distB="0" distL="0" distR="0" wp14:anchorId="2D801E7B" wp14:editId="40E89429">
+            <wp:extent cx="5270500" cy="2155190"/>
+            <wp:effectExtent l="0" t="0" r="12700" b="3810"/>
+            <wp:docPr id="10" name="Imagem 10"/>
+            <wp:cNvGraphicFramePr>
+              <a:graphicFrameLocks xmlns:a="http://schemas.openxmlformats.org/drawingml/2006/main" noChangeAspect="1"/>
+            </wp:cNvGraphicFramePr>
+            <a:graphic xmlns:a="http://schemas.openxmlformats.org/drawingml/2006/main">
+              <a:graphicData uri="http://schemas.openxmlformats.org/drawingml/2006/picture">
+                <pic:pic xmlns:pic="http://schemas.openxmlformats.org/drawingml/2006/picture">
+                  <pic:nvPicPr>
+                    <pic:cNvPr id="10" name="Captura de ecrã 2016-12-14, às 19.33.38.png"/>
+                    <pic:cNvPicPr/>
+                  </pic:nvPicPr>
+                  <pic:blipFill>
+                    <a:blip r:embed="rId22">
+                      <a:extLst>
+                        <a:ext uri="{28A0092B-C50C-407E-A947-70E740481C1C}">
+                          <a14:useLocalDpi xmlns:a14="http://schemas.microsoft.com/office/drawing/2010/main" val="0"/>
+                        </a:ext>
+                      </a:extLst>
+                    </a:blip>
+                    <a:stretch>
+                      <a:fillRect/>
+                    </a:stretch>
+                  </pic:blipFill>
+                  <pic:spPr>
+                    <a:xfrm>
+                      <a:off x="0" y="0"/>
+                      <a:ext cx="5270500" cy="2155190"/>
+                    </a:xfrm>
+                    <a:prstGeom prst="rect">
+                      <a:avLst/>
+                    </a:prstGeom>
+                  </pic:spPr>
+                </pic:pic>
+              </a:graphicData>
+            </a:graphic>
+          </wp:inline>
+        </w:drawing>
+      </w:r>
+    </w:p>
+    <w:p>
+      <w:pPr>
+        <w:pStyle w:val="Legenda"/>
+        <w:jc w:val="center"/>
+      </w:pPr>
+      <w:bookmarkStart w:id="14" w:name="_Ref469507428"/>
+      <w:r>
+        <w:t xml:space="preserve">Figura </w:t>
+      </w:r>
+      <w:fldSimple w:instr=" SEQ Figura \* ARABIC ">
+        <w:r>
+          <w:rPr>
+            <w:noProof/>
+          </w:rPr>
+          <w:t>10</w:t>
+        </w:r>
+      </w:fldSimple>
+      <w:bookmarkEnd w:id="14"/>
+      <w:r>
+        <w:t xml:space="preserve"> – triagem feita</w:t>
+      </w:r>
+    </w:p>
+    <w:p>
+      <w:pPr>
+        <w:jc w:val="both"/>
+      </w:pPr>
+      <w:r>
+        <w:t xml:space="preserve">Ou seja, no caso da </w:t>
+      </w:r>
+      <w:r>
+        <w:fldChar w:fldCharType="begin"/>
+      </w:r>
+      <w:r>
+        <w:instrText xml:space="preserve"> REF _Ref469507428 \h </w:instrText>
+      </w:r>
+      <w:r>
+        <w:instrText xml:space="preserve"> \* MERGEFORMAT </w:instrText>
+      </w:r>
+      <w:r>
+        <w:fldChar w:fldCharType="separate"/>
+      </w:r>
+      <w:r>
+        <w:t xml:space="preserve">Figura </w:t>
+      </w:r>
+      <w:r>
+        <w:rPr>
+          <w:noProof/>
+        </w:rPr>
+        <w:t>10</w:t>
+      </w:r>
+      <w:r>
+        <w:fldChar w:fldCharType="end"/>
+      </w:r>
+      <w:r>
+        <w:t>, a cor da triagem sugerida foi vermelho, mas caso o enfermeiro não concorde com a triagem, existe um menu na qual o enfermeiro poderá alterar a cor.</w:t>
+      </w:r>
     </w:p>
     <w:p>
       <w:pPr>
@@ -3705,7 +4528,7 @@
           <w:color w:val="345A8A"/>
         </w:rPr>
       </w:pPr>
-      <w:bookmarkStart w:id="12" w:name="_Toc469258624"/>
+      <w:bookmarkStart w:id="15" w:name="_Toc469508626"/>
       <w:r>
         <w:rPr>
           <w:b/>
@@ -3727,7 +4550,95 @@
         </w:rPr>
         <w:t>aciente</w:t>
       </w:r>
-      <w:bookmarkEnd w:id="12"/>
+      <w:bookmarkEnd w:id="15"/>
+    </w:p>
+    <w:p/>
+    <w:p>
+      <w:pPr>
+        <w:jc w:val="both"/>
+      </w:pPr>
+      <w:r>
+        <w:t>O paciente apenas tem acesso aos seus dados, e à sua lista de triagens anteriores</w:t>
+      </w:r>
+    </w:p>
+    <w:p/>
+    <w:p>
+      <w:pPr>
+        <w:keepNext/>
+      </w:pPr>
+      <w:r>
+        <w:rPr>
+          <w:noProof/>
+          <w:lang w:eastAsia="pt-PT"/>
+        </w:rPr>
+        <w:lastRenderedPageBreak/>
+        <w:drawing>
+          <wp:inline distT="0" distB="0" distL="0" distR="0" wp14:anchorId="4822E6B9" wp14:editId="0C81D8A8">
+            <wp:extent cx="5270500" cy="3503930"/>
+            <wp:effectExtent l="0" t="0" r="12700" b="1270"/>
+            <wp:docPr id="11" name="Imagem 11"/>
+            <wp:cNvGraphicFramePr>
+              <a:graphicFrameLocks xmlns:a="http://schemas.openxmlformats.org/drawingml/2006/main" noChangeAspect="1"/>
+            </wp:cNvGraphicFramePr>
+            <a:graphic xmlns:a="http://schemas.openxmlformats.org/drawingml/2006/main">
+              <a:graphicData uri="http://schemas.openxmlformats.org/drawingml/2006/picture">
+                <pic:pic xmlns:pic="http://schemas.openxmlformats.org/drawingml/2006/picture">
+                  <pic:nvPicPr>
+                    <pic:cNvPr id="11" name="Captura de ecrã 2016-12-14, às 19.41.06.png"/>
+                    <pic:cNvPicPr/>
+                  </pic:nvPicPr>
+                  <pic:blipFill>
+                    <a:blip r:embed="rId23">
+                      <a:extLst>
+                        <a:ext uri="{28A0092B-C50C-407E-A947-70E740481C1C}">
+                          <a14:useLocalDpi xmlns:a14="http://schemas.microsoft.com/office/drawing/2010/main" val="0"/>
+                        </a:ext>
+                      </a:extLst>
+                    </a:blip>
+                    <a:stretch>
+                      <a:fillRect/>
+                    </a:stretch>
+                  </pic:blipFill>
+                  <pic:spPr>
+                    <a:xfrm>
+                      <a:off x="0" y="0"/>
+                      <a:ext cx="5270500" cy="3503930"/>
+                    </a:xfrm>
+                    <a:prstGeom prst="rect">
+                      <a:avLst/>
+                    </a:prstGeom>
+                  </pic:spPr>
+                </pic:pic>
+              </a:graphicData>
+            </a:graphic>
+          </wp:inline>
+        </w:drawing>
+      </w:r>
+    </w:p>
+    <w:p>
+      <w:pPr>
+        <w:pStyle w:val="Legenda"/>
+        <w:jc w:val="center"/>
+      </w:pPr>
+      <w:r>
+        <w:t xml:space="preserve">Figura </w:t>
+      </w:r>
+      <w:fldSimple w:instr=" SEQ Figura \* ARABIC ">
+        <w:r>
+          <w:rPr>
+            <w:noProof/>
+          </w:rPr>
+          <w:t>11</w:t>
+        </w:r>
+      </w:fldSimple>
+      <w:r>
+        <w:t xml:space="preserve"> – histórico paciente</w:t>
+      </w:r>
+    </w:p>
+    <w:p>
+      <w:r>
+        <w:t>Podendo também editar os seus próprios dados</w:t>
+      </w:r>
     </w:p>
     <w:p>
       <w:pPr>
@@ -3742,7 +4653,7 @@
           <w:szCs w:val="28"/>
         </w:rPr>
       </w:pPr>
-      <w:bookmarkStart w:id="13" w:name="_Toc469258625"/>
+      <w:bookmarkStart w:id="16" w:name="_Toc469508627"/>
       <w:r>
         <w:rPr>
           <w:rFonts w:eastAsiaTheme="minorEastAsia" w:cs="Helvetica"/>
@@ -3760,7 +4671,7 @@
         </w:rPr>
         <w:t xml:space="preserve"> da base de dados</w:t>
       </w:r>
-      <w:bookmarkEnd w:id="13"/>
+      <w:bookmarkEnd w:id="16"/>
     </w:p>
     <w:p>
       <w:pPr>
@@ -3771,7 +4682,6 @@
         <w:spacing w:after="0" w:line="240" w:lineRule="auto"/>
         <w:rPr>
           <w:rFonts w:eastAsiaTheme="minorEastAsia" w:cs="Helvetica"/>
-          <w:sz w:val="28"/>
           <w:szCs w:val="28"/>
         </w:rPr>
       </w:pPr>
@@ -3783,12 +4693,376 @@
         <w:autoSpaceDN w:val="0"/>
         <w:adjustRightInd w:val="0"/>
         <w:spacing w:after="0" w:line="240" w:lineRule="auto"/>
-        <w:rPr>
-          <w:rFonts w:eastAsiaTheme="minorEastAsia" w:cs="Helvetica"/>
-          <w:sz w:val="28"/>
-          <w:szCs w:val="28"/>
-        </w:rPr>
-      </w:pPr>
+        <w:jc w:val="both"/>
+        <w:rPr>
+          <w:rFonts w:eastAsiaTheme="minorEastAsia" w:cs="Helvetica"/>
+          <w:szCs w:val="28"/>
+        </w:rPr>
+      </w:pPr>
+      <w:r>
+        <w:rPr>
+          <w:rFonts w:eastAsiaTheme="minorEastAsia" w:cs="Helvetica"/>
+          <w:szCs w:val="28"/>
+        </w:rPr>
+        <w:t>A base de dados</w:t>
+      </w:r>
+      <w:r>
+        <w:rPr>
+          <w:rFonts w:eastAsiaTheme="minorEastAsia" w:cs="Helvetica"/>
+          <w:szCs w:val="28"/>
+        </w:rPr>
+        <w:t xml:space="preserve"> foi pensada de forma a não haver duplicação de campos, nesse sentido, apenas temos duas tabelas, uma dedicada às triagens, e outra dedicada ao utilizador.</w:t>
+      </w:r>
+    </w:p>
+    <w:p>
+      <w:pPr>
+        <w:widowControl w:val="0"/>
+        <w:autoSpaceDE w:val="0"/>
+        <w:autoSpaceDN w:val="0"/>
+        <w:adjustRightInd w:val="0"/>
+        <w:spacing w:after="0" w:line="240" w:lineRule="auto"/>
+        <w:jc w:val="both"/>
+        <w:rPr>
+          <w:rFonts w:eastAsiaTheme="minorEastAsia" w:cs="Helvetica"/>
+          <w:szCs w:val="28"/>
+        </w:rPr>
+      </w:pPr>
+      <w:r>
+        <w:rPr>
+          <w:rFonts w:eastAsiaTheme="minorEastAsia" w:cs="Helvetica"/>
+          <w:szCs w:val="28"/>
+        </w:rPr>
+        <w:t xml:space="preserve">A tabela de triagem, representada na </w:t>
+      </w:r>
+      <w:r>
+        <w:rPr>
+          <w:rFonts w:eastAsiaTheme="minorEastAsia" w:cs="Helvetica"/>
+          <w:szCs w:val="28"/>
+        </w:rPr>
+        <w:fldChar w:fldCharType="begin"/>
+      </w:r>
+      <w:r>
+        <w:rPr>
+          <w:rFonts w:eastAsiaTheme="minorEastAsia" w:cs="Helvetica"/>
+          <w:szCs w:val="28"/>
+        </w:rPr>
+        <w:instrText xml:space="preserve"> REF _Ref469508327 \h </w:instrText>
+      </w:r>
+      <w:r>
+        <w:rPr>
+          <w:rFonts w:eastAsiaTheme="minorEastAsia" w:cs="Helvetica"/>
+          <w:szCs w:val="28"/>
+        </w:rPr>
+      </w:r>
+      <w:r>
+        <w:rPr>
+          <w:rFonts w:eastAsiaTheme="minorEastAsia" w:cs="Helvetica"/>
+          <w:szCs w:val="28"/>
+        </w:rPr>
+        <w:instrText xml:space="preserve"> \* MERGEFORMAT </w:instrText>
+      </w:r>
+      <w:r>
+        <w:rPr>
+          <w:rFonts w:eastAsiaTheme="minorEastAsia" w:cs="Helvetica"/>
+          <w:szCs w:val="28"/>
+        </w:rPr>
+        <w:fldChar w:fldCharType="separate"/>
+      </w:r>
+      <w:r>
+        <w:t xml:space="preserve">Figura </w:t>
+      </w:r>
+      <w:r>
+        <w:rPr>
+          <w:noProof/>
+        </w:rPr>
+        <w:t>12</w:t>
+      </w:r>
+      <w:r>
+        <w:rPr>
+          <w:rFonts w:eastAsiaTheme="minorEastAsia" w:cs="Helvetica"/>
+          <w:szCs w:val="28"/>
+        </w:rPr>
+        <w:fldChar w:fldCharType="end"/>
+      </w:r>
+    </w:p>
+    <w:p>
+      <w:pPr>
+        <w:keepNext/>
+        <w:widowControl w:val="0"/>
+        <w:autoSpaceDE w:val="0"/>
+        <w:autoSpaceDN w:val="0"/>
+        <w:adjustRightInd w:val="0"/>
+        <w:spacing w:after="0" w:line="240" w:lineRule="auto"/>
+      </w:pPr>
+      <w:r>
+        <w:rPr>
+          <w:rFonts w:eastAsiaTheme="minorEastAsia" w:cs="Helvetica"/>
+          <w:noProof/>
+          <w:szCs w:val="28"/>
+          <w:lang w:eastAsia="pt-PT"/>
+        </w:rPr>
+        <w:lastRenderedPageBreak/>
+        <w:drawing>
+          <wp:inline distT="0" distB="0" distL="0" distR="0" wp14:anchorId="7CB8FAE6" wp14:editId="31438C85">
+            <wp:extent cx="5270500" cy="5075555"/>
+            <wp:effectExtent l="0" t="0" r="12700" b="4445"/>
+            <wp:docPr id="12" name="Imagem 12"/>
+            <wp:cNvGraphicFramePr>
+              <a:graphicFrameLocks xmlns:a="http://schemas.openxmlformats.org/drawingml/2006/main" noChangeAspect="1"/>
+            </wp:cNvGraphicFramePr>
+            <a:graphic xmlns:a="http://schemas.openxmlformats.org/drawingml/2006/main">
+              <a:graphicData uri="http://schemas.openxmlformats.org/drawingml/2006/picture">
+                <pic:pic xmlns:pic="http://schemas.openxmlformats.org/drawingml/2006/picture">
+                  <pic:nvPicPr>
+                    <pic:cNvPr id="12" name="Captura de ecrã 2016-12-14, às 19.49.10.png"/>
+                    <pic:cNvPicPr/>
+                  </pic:nvPicPr>
+                  <pic:blipFill>
+                    <a:blip r:embed="rId24">
+                      <a:extLst>
+                        <a:ext uri="{28A0092B-C50C-407E-A947-70E740481C1C}">
+                          <a14:useLocalDpi xmlns:a14="http://schemas.microsoft.com/office/drawing/2010/main" val="0"/>
+                        </a:ext>
+                      </a:extLst>
+                    </a:blip>
+                    <a:stretch>
+                      <a:fillRect/>
+                    </a:stretch>
+                  </pic:blipFill>
+                  <pic:spPr>
+                    <a:xfrm>
+                      <a:off x="0" y="0"/>
+                      <a:ext cx="5270500" cy="5075555"/>
+                    </a:xfrm>
+                    <a:prstGeom prst="rect">
+                      <a:avLst/>
+                    </a:prstGeom>
+                  </pic:spPr>
+                </pic:pic>
+              </a:graphicData>
+            </a:graphic>
+          </wp:inline>
+        </w:drawing>
+      </w:r>
+    </w:p>
+    <w:p>
+      <w:pPr>
+        <w:pStyle w:val="Legenda"/>
+        <w:jc w:val="center"/>
+        <w:rPr>
+          <w:rFonts w:eastAsiaTheme="minorEastAsia" w:cs="Helvetica"/>
+          <w:szCs w:val="28"/>
+        </w:rPr>
+      </w:pPr>
+      <w:bookmarkStart w:id="17" w:name="_Ref469508327"/>
+      <w:r>
+        <w:t xml:space="preserve">Figura </w:t>
+      </w:r>
+      <w:fldSimple w:instr=" SEQ Figura \* ARABIC ">
+        <w:r>
+          <w:rPr>
+            <w:noProof/>
+          </w:rPr>
+          <w:t>12</w:t>
+        </w:r>
+      </w:fldSimple>
+      <w:bookmarkEnd w:id="17"/>
+      <w:r>
+        <w:t xml:space="preserve"> – tabela triagem</w:t>
+      </w:r>
+    </w:p>
+    <w:p>
+      <w:pPr>
+        <w:widowControl w:val="0"/>
+        <w:autoSpaceDE w:val="0"/>
+        <w:autoSpaceDN w:val="0"/>
+        <w:adjustRightInd w:val="0"/>
+        <w:spacing w:after="0" w:line="240" w:lineRule="auto"/>
+        <w:jc w:val="both"/>
+        <w:rPr>
+          <w:rFonts w:eastAsiaTheme="minorEastAsia" w:cs="Helvetica"/>
+          <w:szCs w:val="28"/>
+        </w:rPr>
+      </w:pPr>
+      <w:r>
+        <w:rPr>
+          <w:rFonts w:eastAsiaTheme="minorEastAsia" w:cs="Helvetica"/>
+          <w:szCs w:val="28"/>
+        </w:rPr>
+        <w:t>Esta tabela guarda o identificador da triagem, o id à qual a triagem pertence, todos os dados referentes à triagem especificados pelo enunciado, e uma variável, EmEspera, para saber se a triagem em questão já foi atendida ou não.</w:t>
+      </w:r>
+    </w:p>
+    <w:p>
+      <w:pPr>
+        <w:widowControl w:val="0"/>
+        <w:autoSpaceDE w:val="0"/>
+        <w:autoSpaceDN w:val="0"/>
+        <w:adjustRightInd w:val="0"/>
+        <w:spacing w:after="0" w:line="240" w:lineRule="auto"/>
+        <w:jc w:val="both"/>
+        <w:rPr>
+          <w:rFonts w:eastAsiaTheme="minorEastAsia" w:cs="Helvetica"/>
+          <w:szCs w:val="28"/>
+        </w:rPr>
+      </w:pPr>
+      <w:r>
+        <w:rPr>
+          <w:rFonts w:eastAsiaTheme="minorEastAsia" w:cs="Helvetica"/>
+          <w:szCs w:val="28"/>
+        </w:rPr>
+        <w:t xml:space="preserve">No caso da tabela dos utilizadores, representada na </w:t>
+      </w:r>
+      <w:r>
+        <w:rPr>
+          <w:rFonts w:eastAsiaTheme="minorEastAsia" w:cs="Helvetica"/>
+          <w:szCs w:val="28"/>
+        </w:rPr>
+        <w:fldChar w:fldCharType="begin"/>
+      </w:r>
+      <w:r>
+        <w:rPr>
+          <w:rFonts w:eastAsiaTheme="minorEastAsia" w:cs="Helvetica"/>
+          <w:szCs w:val="28"/>
+        </w:rPr>
+        <w:instrText xml:space="preserve"> REF _Ref469508509 \h </w:instrText>
+      </w:r>
+      <w:r>
+        <w:rPr>
+          <w:rFonts w:eastAsiaTheme="minorEastAsia" w:cs="Helvetica"/>
+          <w:szCs w:val="28"/>
+        </w:rPr>
+      </w:r>
+      <w:r>
+        <w:rPr>
+          <w:rFonts w:eastAsiaTheme="minorEastAsia" w:cs="Helvetica"/>
+          <w:szCs w:val="28"/>
+        </w:rPr>
+        <w:instrText xml:space="preserve"> \* MERGEFORMAT </w:instrText>
+      </w:r>
+      <w:r>
+        <w:rPr>
+          <w:rFonts w:eastAsiaTheme="minorEastAsia" w:cs="Helvetica"/>
+          <w:szCs w:val="28"/>
+        </w:rPr>
+        <w:fldChar w:fldCharType="separate"/>
+      </w:r>
+      <w:r>
+        <w:t xml:space="preserve">Figura </w:t>
+      </w:r>
+      <w:r>
+        <w:rPr>
+          <w:noProof/>
+        </w:rPr>
+        <w:t>13</w:t>
+      </w:r>
+      <w:r>
+        <w:rPr>
+          <w:rFonts w:eastAsiaTheme="minorEastAsia" w:cs="Helvetica"/>
+          <w:szCs w:val="28"/>
+        </w:rPr>
+        <w:fldChar w:fldCharType="end"/>
+      </w:r>
+      <w:r>
+        <w:rPr>
+          <w:rFonts w:eastAsiaTheme="minorEastAsia" w:cs="Helvetica"/>
+          <w:szCs w:val="28"/>
+        </w:rPr>
+        <w:t>, são guardados os id’s de cada utilizador, toda a informação referente a esse mesmo utilizador</w:t>
+      </w:r>
+      <w:r>
+        <w:rPr>
+          <w:rFonts w:eastAsiaTheme="minorEastAsia" w:cs="Helvetica"/>
+          <w:szCs w:val="28"/>
+        </w:rPr>
+        <w:t xml:space="preserve"> e o seu perfil, sendo este perfil médico, enfermeiro ou paciente, é guardado também o utilizador e a password para qualquer um destes conseguir ter acesso ao sistema.</w:t>
+      </w:r>
+    </w:p>
+    <w:p>
+      <w:pPr>
+        <w:keepNext/>
+        <w:widowControl w:val="0"/>
+        <w:autoSpaceDE w:val="0"/>
+        <w:autoSpaceDN w:val="0"/>
+        <w:adjustRightInd w:val="0"/>
+        <w:spacing w:after="0" w:line="240" w:lineRule="auto"/>
+      </w:pPr>
+      <w:r>
+        <w:rPr>
+          <w:rFonts w:eastAsiaTheme="minorEastAsia" w:cs="Helvetica"/>
+          <w:noProof/>
+          <w:szCs w:val="28"/>
+          <w:lang w:eastAsia="pt-PT"/>
+        </w:rPr>
+        <w:lastRenderedPageBreak/>
+        <w:drawing>
+          <wp:inline distT="0" distB="0" distL="0" distR="0" wp14:anchorId="03F75078" wp14:editId="7890A348">
+            <wp:extent cx="5270500" cy="3627120"/>
+            <wp:effectExtent l="0" t="0" r="12700" b="5080"/>
+            <wp:docPr id="13" name="Imagem 13"/>
+            <wp:cNvGraphicFramePr>
+              <a:graphicFrameLocks xmlns:a="http://schemas.openxmlformats.org/drawingml/2006/main" noChangeAspect="1"/>
+            </wp:cNvGraphicFramePr>
+            <a:graphic xmlns:a="http://schemas.openxmlformats.org/drawingml/2006/main">
+              <a:graphicData uri="http://schemas.openxmlformats.org/drawingml/2006/picture">
+                <pic:pic xmlns:pic="http://schemas.openxmlformats.org/drawingml/2006/picture">
+                  <pic:nvPicPr>
+                    <pic:cNvPr id="13" name="Captura de ecrã 2016-12-14, às 19.51.56.png"/>
+                    <pic:cNvPicPr/>
+                  </pic:nvPicPr>
+                  <pic:blipFill>
+                    <a:blip r:embed="rId25">
+                      <a:extLst>
+                        <a:ext uri="{28A0092B-C50C-407E-A947-70E740481C1C}">
+                          <a14:useLocalDpi xmlns:a14="http://schemas.microsoft.com/office/drawing/2010/main" val="0"/>
+                        </a:ext>
+                      </a:extLst>
+                    </a:blip>
+                    <a:stretch>
+                      <a:fillRect/>
+                    </a:stretch>
+                  </pic:blipFill>
+                  <pic:spPr>
+                    <a:xfrm>
+                      <a:off x="0" y="0"/>
+                      <a:ext cx="5270500" cy="3627120"/>
+                    </a:xfrm>
+                    <a:prstGeom prst="rect">
+                      <a:avLst/>
+                    </a:prstGeom>
+                  </pic:spPr>
+                </pic:pic>
+              </a:graphicData>
+            </a:graphic>
+          </wp:inline>
+        </w:drawing>
+      </w:r>
+    </w:p>
+    <w:p>
+      <w:pPr>
+        <w:pStyle w:val="Legenda"/>
+        <w:jc w:val="center"/>
+        <w:rPr>
+          <w:rFonts w:eastAsiaTheme="minorEastAsia" w:cs="Helvetica"/>
+          <w:sz w:val="22"/>
+          <w:szCs w:val="28"/>
+        </w:rPr>
+      </w:pPr>
+      <w:bookmarkStart w:id="18" w:name="_Ref469508509"/>
+      <w:r>
+        <w:t xml:space="preserve">Figura </w:t>
+      </w:r>
+      <w:fldSimple w:instr=" SEQ Figura \* ARABIC ">
+        <w:r>
+          <w:rPr>
+            <w:noProof/>
+          </w:rPr>
+          <w:t>13</w:t>
+        </w:r>
+      </w:fldSimple>
+      <w:bookmarkEnd w:id="18"/>
+      <w:r>
+        <w:t xml:space="preserve"> – tabela users</w:t>
+      </w:r>
     </w:p>
     <w:p>
       <w:pPr>
@@ -3811,7 +5085,7 @@
           <w:szCs w:val="28"/>
         </w:rPr>
       </w:pPr>
-      <w:bookmarkStart w:id="14" w:name="_Toc469258626"/>
+      <w:bookmarkStart w:id="19" w:name="_Toc469508628"/>
       <w:r>
         <w:rPr>
           <w:rFonts w:asciiTheme="majorHAnsi" w:hAnsiTheme="majorHAnsi" w:cs="Helvetica"/>
@@ -3822,8 +5096,118 @@
         </w:rPr>
         <w:t>Cart</w:t>
       </w:r>
-      <w:bookmarkEnd w:id="14"/>
-    </w:p>
+      <w:bookmarkEnd w:id="19"/>
+    </w:p>
+    <w:p>
+      <w:bookmarkStart w:id="20" w:name="_Toc469508629"/>
+    </w:p>
+    <w:p>
+      <w:r>
+        <w:rPr>
+          <w:rFonts w:eastAsiaTheme="minorEastAsia" w:cs="Helvetica"/>
+          <w:noProof/>
+          <w:sz w:val="28"/>
+          <w:szCs w:val="28"/>
+          <w:lang w:eastAsia="pt-PT"/>
+        </w:rPr>
+        <w:drawing>
+          <wp:inline distT="0" distB="0" distL="0" distR="0" wp14:anchorId="3898F568" wp14:editId="4CA17C9B">
+            <wp:extent cx="5270500" cy="3504565"/>
+            <wp:effectExtent l="0" t="0" r="12700" b="635"/>
+            <wp:docPr id="14" name="Imagem 14"/>
+            <wp:cNvGraphicFramePr>
+              <a:graphicFrameLocks xmlns:a="http://schemas.openxmlformats.org/drawingml/2006/main" noChangeAspect="1"/>
+            </wp:cNvGraphicFramePr>
+            <a:graphic xmlns:a="http://schemas.openxmlformats.org/drawingml/2006/main">
+              <a:graphicData uri="http://schemas.openxmlformats.org/drawingml/2006/picture">
+                <pic:pic xmlns:pic="http://schemas.openxmlformats.org/drawingml/2006/picture">
+                  <pic:nvPicPr>
+                    <pic:cNvPr id="14" name="15554775_1378866515471052_1144643649_n.png"/>
+                    <pic:cNvPicPr/>
+                  </pic:nvPicPr>
+                  <pic:blipFill>
+                    <a:blip r:embed="rId26">
+                      <a:extLst>
+                        <a:ext uri="{28A0092B-C50C-407E-A947-70E740481C1C}">
+                          <a14:useLocalDpi xmlns:a14="http://schemas.microsoft.com/office/drawing/2010/main" val="0"/>
+                        </a:ext>
+                      </a:extLst>
+                    </a:blip>
+                    <a:stretch>
+                      <a:fillRect/>
+                    </a:stretch>
+                  </pic:blipFill>
+                  <pic:spPr>
+                    <a:xfrm>
+                      <a:off x="0" y="0"/>
+                      <a:ext cx="5270500" cy="3504565"/>
+                    </a:xfrm>
+                    <a:prstGeom prst="rect">
+                      <a:avLst/>
+                    </a:prstGeom>
+                  </pic:spPr>
+                </pic:pic>
+              </a:graphicData>
+            </a:graphic>
+          </wp:inline>
+        </w:drawing>
+      </w:r>
+    </w:p>
+    <w:p>
+      <w:pPr>
+        <w:pStyle w:val="Legenda"/>
+        <w:jc w:val="center"/>
+        <w:rPr>
+          <w:rFonts w:eastAsiaTheme="minorEastAsia" w:cs="Helvetica"/>
+          <w:sz w:val="28"/>
+          <w:szCs w:val="28"/>
+        </w:rPr>
+      </w:pPr>
+      <w:bookmarkStart w:id="21" w:name="_Ref469509275"/>
+      <w:r>
+        <w:t xml:space="preserve">Figura </w:t>
+      </w:r>
+      <w:fldSimple w:instr=" SEQ Figura \* ARABIC ">
+        <w:r>
+          <w:rPr>
+            <w:noProof/>
+          </w:rPr>
+          <w:t>14</w:t>
+        </w:r>
+      </w:fldSimple>
+      <w:bookmarkEnd w:id="21"/>
+      <w:r>
+        <w:t xml:space="preserve"> - cart</w:t>
+      </w:r>
+    </w:p>
+    <w:p/>
+    <w:p>
+      <w:r>
+        <w:t xml:space="preserve">A arvore de decisão  do classificador está representado na </w:t>
+      </w:r>
+      <w:r>
+        <w:fldChar w:fldCharType="begin"/>
+      </w:r>
+      <w:r>
+        <w:instrText xml:space="preserve"> REF _Ref469509275 \h </w:instrText>
+      </w:r>
+      <w:r>
+        <w:fldChar w:fldCharType="separate"/>
+      </w:r>
+      <w:r>
+        <w:t xml:space="preserve">Figura </w:t>
+      </w:r>
+      <w:r>
+        <w:rPr>
+          <w:noProof/>
+        </w:rPr>
+        <w:t>14</w:t>
+      </w:r>
+      <w:r>
+        <w:fldChar w:fldCharType="end"/>
+      </w:r>
+    </w:p>
+    <w:p/>
     <w:p>
       <w:pPr>
         <w:pStyle w:val="Cabealho1"/>
@@ -3837,7 +5221,6 @@
           <w:szCs w:val="28"/>
         </w:rPr>
       </w:pPr>
-      <w:bookmarkStart w:id="15" w:name="_Toc469258627"/>
       <w:r>
         <w:rPr>
           <w:rFonts w:eastAsiaTheme="minorEastAsia" w:cs="Helvetica"/>
@@ -3846,7 +5229,7 @@
         </w:rPr>
         <w:t>Conclusão</w:t>
       </w:r>
-      <w:bookmarkEnd w:id="15"/>
+      <w:bookmarkEnd w:id="20"/>
     </w:p>
     <w:p>
       <w:pPr>
@@ -3864,12 +5247,38 @@
     </w:p>
     <w:p>
       <w:pPr>
+        <w:jc w:val="both"/>
         <w:rPr>
           <w:sz w:val="20"/>
           <w:szCs w:val="20"/>
         </w:rPr>
       </w:pPr>
-    </w:p>
+      <w:bookmarkStart w:id="22" w:name="_GoBack"/>
+      <w:r>
+        <w:rPr>
+          <w:sz w:val="20"/>
+          <w:szCs w:val="20"/>
+        </w:rPr>
+        <w:t>Com a realização deste trabalho consegui-mos consolidar conhecimentos relativamente a base de dados, conhecimentos esses que certamente serão muito úteis no nosso futuro como profissionais.</w:t>
+      </w:r>
+    </w:p>
+    <w:p>
+      <w:pPr>
+        <w:jc w:val="both"/>
+        <w:rPr>
+          <w:sz w:val="20"/>
+          <w:szCs w:val="20"/>
+        </w:rPr>
+      </w:pPr>
+      <w:r>
+        <w:rPr>
+          <w:sz w:val="20"/>
+          <w:szCs w:val="20"/>
+        </w:rPr>
+        <w:t>Além de implementar em tecnologias aprendidas diretamente nas aulas da disciplina, tais como html e php, tentamos enriquecer o trabalho com javascript, css e bootstrap, o que também consideramos de grande utilidade a aprendizagem.</w:t>
+      </w:r>
+    </w:p>
+    <w:bookmarkEnd w:id="22"/>
     <w:sectPr>
       <w:pgSz w:w="11900" w:h="16840"/>
       <w:pgMar w:top="1440" w:right="1800" w:bottom="1440" w:left="1800" w:header="708" w:footer="708" w:gutter="0"/>
@@ -3976,7 +5385,7 @@
         <w:rStyle w:val="Nmerodepgina"/>
         <w:noProof/>
       </w:rPr>
-      <w:t>5</w:t>
+      <w:t>12</w:t>
     </w:r>
     <w:r>
       <w:rPr>
@@ -5538,7 +6947,7 @@
 </file>
 
 <file path=customXml/itemProps1.xml><?xml version="1.0" encoding="utf-8"?>
-<ds:datastoreItem xmlns:ds="http://schemas.openxmlformats.org/officeDocument/2006/customXml" ds:itemID="{5BB2D3D7-0ECD-B84A-9D10-63A8725A341D}">
+<ds:datastoreItem xmlns:ds="http://schemas.openxmlformats.org/officeDocument/2006/customXml" ds:itemID="{7C119C23-9924-6145-8BFF-008AFA4C8F08}">
   <ds:schemaRefs>
     <ds:schemaRef ds:uri="http://schemas.openxmlformats.org/officeDocument/2006/bibliography"/>
   </ds:schemaRefs>

</xml_diff>